<commit_message>
Example for function documentation
</commit_message>
<xml_diff>
--- a/Documentation.docx
+++ b/Documentation.docx
@@ -7041,7 +7041,6 @@
           <w:rFonts w:ascii="David" w:hAnsi="David" w:cs="David"/>
           <w:sz w:val="24"/>
           <w:szCs w:val="24"/>
-          <w:rtl/>
           <w:lang w:val="en-US"/>
         </w:rPr>
       </w:pPr>
@@ -7074,6 +7073,1230 @@
         </w:rPr>
         <w:t>. דבר זה עולה בקנה אחד עם תוצאות הטבלה, לפיהן ההכנסה לרשימה עצית הינה יעילה באופן משמעותי ביחס להכנסה לרשימה מעגלית.</w:t>
       </w:r>
+    </w:p>
+    <w:p>
+      <w:pPr>
+        <w:tabs>
+          <w:tab w:val="left" w:pos="2595"/>
+        </w:tabs>
+        <w:bidi/>
+        <w:spacing w:line="360" w:lineRule="auto"/>
+        <w:rPr>
+          <w:rFonts w:ascii="David" w:hAnsi="David" w:cs="David"/>
+          <w:sz w:val="24"/>
+          <w:szCs w:val="24"/>
+          <w:lang w:val="en-US"/>
+        </w:rPr>
+      </w:pPr>
+    </w:p>
+    <w:p>
+      <w:pPr>
+        <w:tabs>
+          <w:tab w:val="left" w:pos="2595"/>
+        </w:tabs>
+        <w:bidi/>
+        <w:spacing w:line="360" w:lineRule="auto"/>
+        <w:rPr>
+          <w:rFonts w:ascii="David" w:hAnsi="David" w:cs="David"/>
+          <w:sz w:val="24"/>
+          <w:szCs w:val="24"/>
+          <w:lang w:val="en-US"/>
+        </w:rPr>
+      </w:pPr>
+    </w:p>
+    <w:p>
+      <w:pPr>
+        <w:tabs>
+          <w:tab w:val="left" w:pos="2595"/>
+        </w:tabs>
+        <w:bidi/>
+        <w:spacing w:line="360" w:lineRule="auto"/>
+        <w:rPr>
+          <w:rFonts w:ascii="David" w:hAnsi="David" w:cs="David"/>
+          <w:sz w:val="36"/>
+          <w:szCs w:val="36"/>
+          <w:rtl/>
+          <w:lang w:val="en-US"/>
+        </w:rPr>
+      </w:pPr>
+      <w:r>
+        <w:rPr>
+          <w:rFonts w:ascii="David" w:hAnsi="David" w:cs="David" w:hint="cs"/>
+          <w:sz w:val="36"/>
+          <w:szCs w:val="36"/>
+          <w:rtl/>
+          <w:lang w:val="en-US"/>
+        </w:rPr>
+        <w:t>תיעוד המחלקות:</w:t>
+      </w:r>
+    </w:p>
+    <w:p>
+      <w:pPr>
+        <w:tabs>
+          <w:tab w:val="left" w:pos="2595"/>
+        </w:tabs>
+        <w:spacing w:line="360" w:lineRule="auto"/>
+        <w:rPr>
+          <w:rFonts w:ascii="David" w:hAnsi="David" w:cs="David"/>
+          <w:b/>
+          <w:bCs/>
+          <w:sz w:val="32"/>
+          <w:szCs w:val="32"/>
+          <w:lang w:val="en-US"/>
+        </w:rPr>
+      </w:pPr>
+      <w:proofErr w:type="spellStart"/>
+      <w:r>
+        <w:rPr>
+          <w:rFonts w:ascii="David" w:hAnsi="David" w:cs="David"/>
+          <w:b/>
+          <w:bCs/>
+          <w:sz w:val="32"/>
+          <w:szCs w:val="32"/>
+          <w:lang w:val="en-US"/>
+        </w:rPr>
+        <w:t>AVLTree</w:t>
+      </w:r>
+      <w:proofErr w:type="spellEnd"/>
+      <w:r>
+        <w:rPr>
+          <w:rFonts w:ascii="David" w:hAnsi="David" w:cs="David"/>
+          <w:b/>
+          <w:bCs/>
+          <w:sz w:val="32"/>
+          <w:szCs w:val="32"/>
+          <w:lang w:val="en-US"/>
+        </w:rPr>
+        <w:t>:</w:t>
+      </w:r>
+    </w:p>
+    <w:p>
+      <w:pPr>
+        <w:tabs>
+          <w:tab w:val="left" w:pos="2595"/>
+        </w:tabs>
+        <w:bidi/>
+        <w:spacing w:line="360" w:lineRule="auto"/>
+        <w:jc w:val="both"/>
+        <w:rPr>
+          <w:rFonts w:ascii="David" w:hAnsi="David" w:cs="David"/>
+          <w:sz w:val="28"/>
+          <w:szCs w:val="28"/>
+          <w:rtl/>
+          <w:lang w:val="en-US"/>
+        </w:rPr>
+      </w:pPr>
+      <w:r>
+        <w:rPr>
+          <w:rFonts w:ascii="David" w:hAnsi="David" w:cs="David" w:hint="cs"/>
+          <w:sz w:val="28"/>
+          <w:szCs w:val="28"/>
+          <w:rtl/>
+          <w:lang w:val="en-US"/>
+        </w:rPr>
+        <w:t>תיאור כללי</w:t>
+      </w:r>
+      <w:r>
+        <w:rPr>
+          <w:rFonts w:ascii="David" w:hAnsi="David" w:cs="David" w:hint="cs"/>
+          <w:sz w:val="28"/>
+          <w:szCs w:val="28"/>
+          <w:rtl/>
+          <w:lang w:val="en-US"/>
+        </w:rPr>
+        <w:t xml:space="preserve"> של המחלקה</w:t>
+      </w:r>
+      <w:r>
+        <w:rPr>
+          <w:rFonts w:ascii="David" w:hAnsi="David" w:cs="David" w:hint="cs"/>
+          <w:sz w:val="28"/>
+          <w:szCs w:val="28"/>
+          <w:rtl/>
+          <w:lang w:val="en-US"/>
+        </w:rPr>
+        <w:t>:</w:t>
+      </w:r>
+    </w:p>
+    <w:p>
+      <w:pPr>
+        <w:tabs>
+          <w:tab w:val="left" w:pos="2595"/>
+        </w:tabs>
+        <w:bidi/>
+        <w:spacing w:line="360" w:lineRule="auto"/>
+        <w:jc w:val="both"/>
+        <w:rPr>
+          <w:rFonts w:ascii="David" w:hAnsi="David" w:cs="David"/>
+          <w:sz w:val="28"/>
+          <w:szCs w:val="28"/>
+          <w:rtl/>
+          <w:lang w:val="en-US"/>
+        </w:rPr>
+      </w:pPr>
+      <w:r>
+        <w:rPr>
+          <w:rFonts w:ascii="David" w:hAnsi="David" w:cs="David" w:hint="cs"/>
+          <w:sz w:val="28"/>
+          <w:szCs w:val="28"/>
+          <w:rtl/>
+          <w:lang w:val="en-US"/>
+        </w:rPr>
+        <w:t>...</w:t>
+      </w:r>
+    </w:p>
+    <w:p>
+      <w:pPr>
+        <w:tabs>
+          <w:tab w:val="left" w:pos="2595"/>
+        </w:tabs>
+        <w:bidi/>
+        <w:spacing w:line="360" w:lineRule="auto"/>
+        <w:jc w:val="both"/>
+        <w:rPr>
+          <w:rFonts w:ascii="David" w:hAnsi="David" w:cs="David"/>
+          <w:sz w:val="28"/>
+          <w:szCs w:val="28"/>
+          <w:rtl/>
+          <w:lang w:val="en-US"/>
+        </w:rPr>
+      </w:pPr>
+      <w:r>
+        <w:rPr>
+          <w:rFonts w:ascii="David" w:hAnsi="David" w:cs="David" w:hint="cs"/>
+          <w:sz w:val="28"/>
+          <w:szCs w:val="28"/>
+          <w:rtl/>
+          <w:lang w:val="en-US"/>
+        </w:rPr>
+        <w:t>פונקציות המחלקה:</w:t>
+      </w:r>
+    </w:p>
+    <w:p>
+      <w:pPr>
+        <w:tabs>
+          <w:tab w:val="left" w:pos="2595"/>
+        </w:tabs>
+        <w:bidi/>
+        <w:spacing w:line="360" w:lineRule="auto"/>
+        <w:jc w:val="both"/>
+        <w:rPr>
+          <w:rFonts w:ascii="David" w:hAnsi="David" w:cs="David"/>
+          <w:sz w:val="24"/>
+          <w:szCs w:val="24"/>
+          <w:lang w:val="en-US"/>
+        </w:rPr>
+      </w:pPr>
+      <w:proofErr w:type="spellStart"/>
+      <w:r>
+        <w:rPr>
+          <w:rFonts w:ascii="David" w:hAnsi="David" w:cs="David"/>
+          <w:sz w:val="24"/>
+          <w:szCs w:val="24"/>
+          <w:lang w:val="en-US"/>
+        </w:rPr>
+        <w:t>TreeSelect</w:t>
+      </w:r>
+      <w:proofErr w:type="spellEnd"/>
+    </w:p>
+    <w:p>
+      <w:pPr>
+        <w:tabs>
+          <w:tab w:val="left" w:pos="2595"/>
+        </w:tabs>
+        <w:bidi/>
+        <w:spacing w:line="360" w:lineRule="auto"/>
+        <w:jc w:val="both"/>
+        <w:rPr>
+          <w:rFonts w:ascii="David" w:hAnsi="David" w:cs="David" w:hint="cs"/>
+          <w:sz w:val="24"/>
+          <w:szCs w:val="24"/>
+          <w:lang w:val="en-US"/>
+        </w:rPr>
+      </w:pPr>
+      <w:r>
+        <w:rPr>
+          <w:rFonts w:ascii="David" w:hAnsi="David" w:cs="David"/>
+          <w:sz w:val="24"/>
+          <w:szCs w:val="24"/>
+          <w:lang w:val="en-US"/>
+        </w:rPr>
+        <w:t xml:space="preserve">Successor </w:t>
+      </w:r>
+      <w:r>
+        <w:rPr>
+          <w:rFonts w:ascii="David" w:hAnsi="David" w:cs="David" w:hint="cs"/>
+          <w:sz w:val="24"/>
+          <w:szCs w:val="24"/>
+          <w:rtl/>
+          <w:lang w:val="en-US"/>
+        </w:rPr>
+        <w:t xml:space="preserve">- אולי להכניס את הפירוט בתוך </w:t>
+      </w:r>
+      <w:proofErr w:type="spellStart"/>
+      <w:r>
+        <w:rPr>
+          <w:rFonts w:ascii="David" w:hAnsi="David" w:cs="David"/>
+          <w:sz w:val="24"/>
+          <w:szCs w:val="24"/>
+          <w:lang w:val="en-US"/>
+        </w:rPr>
+        <w:t>deleteNodeBst</w:t>
+      </w:r>
+      <w:proofErr w:type="spellEnd"/>
+      <w:r>
+        <w:rPr>
+          <w:rFonts w:ascii="David" w:hAnsi="David" w:cs="David" w:hint="cs"/>
+          <w:sz w:val="24"/>
+          <w:szCs w:val="24"/>
+          <w:rtl/>
+          <w:lang w:val="en-US"/>
+        </w:rPr>
+        <w:t xml:space="preserve"> או בתוך </w:t>
+      </w:r>
+      <w:r>
+        <w:rPr>
+          <w:rFonts w:ascii="David" w:hAnsi="David" w:cs="David"/>
+          <w:sz w:val="24"/>
+          <w:szCs w:val="24"/>
+          <w:lang w:val="en-US"/>
+        </w:rPr>
+        <w:t>Delete</w:t>
+      </w:r>
+    </w:p>
+    <w:p>
+      <w:pPr>
+        <w:tabs>
+          <w:tab w:val="left" w:pos="2595"/>
+        </w:tabs>
+        <w:bidi/>
+        <w:spacing w:line="360" w:lineRule="auto"/>
+        <w:jc w:val="both"/>
+        <w:rPr>
+          <w:rFonts w:ascii="David" w:hAnsi="David" w:cs="David"/>
+          <w:sz w:val="24"/>
+          <w:szCs w:val="24"/>
+          <w:lang w:val="en-US"/>
+        </w:rPr>
+      </w:pPr>
+      <w:r>
+        <w:rPr>
+          <w:rFonts w:ascii="David" w:hAnsi="David" w:cs="David"/>
+          <w:sz w:val="24"/>
+          <w:szCs w:val="24"/>
+          <w:lang w:val="en-US"/>
+        </w:rPr>
+        <w:t>Predecessor</w:t>
+      </w:r>
+    </w:p>
+    <w:p>
+      <w:pPr>
+        <w:tabs>
+          <w:tab w:val="left" w:pos="2595"/>
+        </w:tabs>
+        <w:bidi/>
+        <w:spacing w:line="360" w:lineRule="auto"/>
+        <w:jc w:val="both"/>
+        <w:rPr>
+          <w:rFonts w:ascii="David" w:hAnsi="David" w:cs="David" w:hint="cs"/>
+          <w:sz w:val="28"/>
+          <w:szCs w:val="28"/>
+          <w:lang w:val="en-US"/>
+        </w:rPr>
+      </w:pPr>
+    </w:p>
+    <w:p>
+      <w:pPr>
+        <w:tabs>
+          <w:tab w:val="left" w:pos="2595"/>
+        </w:tabs>
+        <w:spacing w:line="360" w:lineRule="auto"/>
+        <w:rPr>
+          <w:rFonts w:ascii="David" w:hAnsi="David" w:cs="David"/>
+          <w:b/>
+          <w:bCs/>
+          <w:sz w:val="32"/>
+          <w:szCs w:val="32"/>
+          <w:lang w:val="en-US"/>
+        </w:rPr>
+      </w:pPr>
+      <w:proofErr w:type="spellStart"/>
+      <w:r>
+        <w:rPr>
+          <w:rFonts w:ascii="David" w:hAnsi="David" w:cs="David"/>
+          <w:b/>
+          <w:bCs/>
+          <w:sz w:val="32"/>
+          <w:szCs w:val="32"/>
+          <w:lang w:val="en-US"/>
+        </w:rPr>
+        <w:t>CircularList</w:t>
+      </w:r>
+      <w:proofErr w:type="spellEnd"/>
+      <w:r>
+        <w:rPr>
+          <w:rFonts w:ascii="David" w:hAnsi="David" w:cs="David"/>
+          <w:b/>
+          <w:bCs/>
+          <w:sz w:val="32"/>
+          <w:szCs w:val="32"/>
+          <w:lang w:val="en-US"/>
+        </w:rPr>
+        <w:t>:</w:t>
+      </w:r>
+    </w:p>
+    <w:p>
+      <w:pPr>
+        <w:tabs>
+          <w:tab w:val="left" w:pos="2595"/>
+        </w:tabs>
+        <w:bidi/>
+        <w:spacing w:line="360" w:lineRule="auto"/>
+        <w:jc w:val="both"/>
+        <w:rPr>
+          <w:rFonts w:ascii="David" w:hAnsi="David" w:cs="David"/>
+          <w:sz w:val="28"/>
+          <w:szCs w:val="28"/>
+          <w:rtl/>
+          <w:lang w:val="en-US"/>
+        </w:rPr>
+      </w:pPr>
+      <w:r>
+        <w:rPr>
+          <w:rFonts w:ascii="David" w:hAnsi="David" w:cs="David" w:hint="cs"/>
+          <w:sz w:val="28"/>
+          <w:szCs w:val="28"/>
+          <w:rtl/>
+          <w:lang w:val="en-US"/>
+        </w:rPr>
+        <w:t>תיאור כללי של המחלקה:</w:t>
+      </w:r>
+      <w:r>
+        <w:rPr>
+          <w:rFonts w:ascii="David" w:hAnsi="David" w:cs="David" w:hint="cs"/>
+          <w:sz w:val="28"/>
+          <w:szCs w:val="28"/>
+          <w:lang w:val="en-US"/>
+        </w:rPr>
+        <w:t xml:space="preserve"> </w:t>
+      </w:r>
+    </w:p>
+    <w:p>
+      <w:pPr>
+        <w:tabs>
+          <w:tab w:val="left" w:pos="2595"/>
+        </w:tabs>
+        <w:bidi/>
+        <w:spacing w:line="360" w:lineRule="auto"/>
+        <w:jc w:val="both"/>
+        <w:rPr>
+          <w:rFonts w:ascii="David" w:hAnsi="David" w:cs="David"/>
+          <w:sz w:val="24"/>
+          <w:szCs w:val="24"/>
+          <w:lang w:val="en-US"/>
+        </w:rPr>
+      </w:pPr>
+      <w:r>
+        <w:rPr>
+          <w:rFonts w:ascii="David" w:hAnsi="David" w:cs="David" w:hint="cs"/>
+          <w:sz w:val="24"/>
+          <w:szCs w:val="24"/>
+          <w:rtl/>
+          <w:lang w:val="en-US"/>
+        </w:rPr>
+        <w:t xml:space="preserve">מימוש רשימה באמצעות מערך מעגלי. הרשימה מקבלת את גודל המערך המקסימלי </w:t>
+      </w:r>
+      <w:proofErr w:type="spellStart"/>
+      <w:r>
+        <w:rPr>
+          <w:rFonts w:ascii="David" w:hAnsi="David" w:cs="David"/>
+          <w:sz w:val="24"/>
+          <w:szCs w:val="24"/>
+          <w:lang w:val="en-US"/>
+        </w:rPr>
+        <w:t>maxLen</w:t>
+      </w:r>
+      <w:proofErr w:type="spellEnd"/>
+      <w:r>
+        <w:rPr>
+          <w:rFonts w:ascii="David" w:hAnsi="David" w:cs="David" w:hint="cs"/>
+          <w:sz w:val="24"/>
+          <w:szCs w:val="24"/>
+          <w:rtl/>
+          <w:lang w:val="en-US"/>
+        </w:rPr>
+        <w:t xml:space="preserve"> ותומכת בפעולות הבאות: </w:t>
+      </w:r>
+      <w:r>
+        <w:rPr>
+          <w:rFonts w:ascii="David" w:hAnsi="David" w:cs="David"/>
+          <w:sz w:val="24"/>
+          <w:szCs w:val="24"/>
+          <w:lang w:val="en-US"/>
+        </w:rPr>
+        <w:t>insert</w:t>
+      </w:r>
+      <w:r>
+        <w:rPr>
+          <w:rFonts w:ascii="David" w:hAnsi="David" w:cs="David" w:hint="cs"/>
+          <w:sz w:val="24"/>
+          <w:szCs w:val="24"/>
+          <w:rtl/>
+          <w:lang w:val="en-US"/>
+        </w:rPr>
+        <w:t xml:space="preserve">, </w:t>
+      </w:r>
+      <w:r>
+        <w:rPr>
+          <w:rFonts w:ascii="David" w:hAnsi="David" w:cs="David"/>
+          <w:sz w:val="24"/>
+          <w:szCs w:val="24"/>
+          <w:lang w:val="en-US"/>
+        </w:rPr>
+        <w:t>delete</w:t>
+      </w:r>
+      <w:r>
+        <w:rPr>
+          <w:rFonts w:ascii="David" w:hAnsi="David" w:cs="David" w:hint="cs"/>
+          <w:sz w:val="24"/>
+          <w:szCs w:val="24"/>
+          <w:rtl/>
+          <w:lang w:val="en-US"/>
+        </w:rPr>
+        <w:t xml:space="preserve"> ו-</w:t>
+      </w:r>
+      <w:r>
+        <w:rPr>
+          <w:rFonts w:ascii="David" w:hAnsi="David" w:cs="David"/>
+          <w:sz w:val="24"/>
+          <w:szCs w:val="24"/>
+          <w:lang w:val="en-US"/>
+        </w:rPr>
+        <w:t>retrieve</w:t>
+      </w:r>
+      <w:r>
+        <w:rPr>
+          <w:rFonts w:ascii="David" w:hAnsi="David" w:cs="David" w:hint="cs"/>
+          <w:sz w:val="24"/>
+          <w:szCs w:val="24"/>
+          <w:rtl/>
+          <w:lang w:val="en-US"/>
+        </w:rPr>
+        <w:t>.</w:t>
+      </w:r>
+    </w:p>
+    <w:p>
+      <w:pPr>
+        <w:tabs>
+          <w:tab w:val="left" w:pos="2595"/>
+        </w:tabs>
+        <w:bidi/>
+        <w:spacing w:line="360" w:lineRule="auto"/>
+        <w:jc w:val="both"/>
+        <w:rPr>
+          <w:rFonts w:ascii="David" w:hAnsi="David" w:cs="David"/>
+          <w:sz w:val="28"/>
+          <w:szCs w:val="28"/>
+          <w:rtl/>
+          <w:lang w:val="en-US"/>
+        </w:rPr>
+      </w:pPr>
+      <w:r>
+        <w:rPr>
+          <w:rFonts w:ascii="David" w:hAnsi="David" w:cs="David" w:hint="cs"/>
+          <w:sz w:val="28"/>
+          <w:szCs w:val="28"/>
+          <w:rtl/>
+          <w:lang w:val="en-US"/>
+        </w:rPr>
+        <w:t>פונקציות המחלקה:</w:t>
+      </w:r>
+    </w:p>
+    <w:p>
+      <w:pPr>
+        <w:tabs>
+          <w:tab w:val="left" w:pos="2595"/>
+        </w:tabs>
+        <w:bidi/>
+        <w:spacing w:line="360" w:lineRule="auto"/>
+        <w:jc w:val="both"/>
+        <w:rPr>
+          <w:rFonts w:ascii="David" w:hAnsi="David" w:cs="David"/>
+          <w:sz w:val="24"/>
+          <w:szCs w:val="24"/>
+          <w:rtl/>
+          <w:lang w:val="en-US"/>
+        </w:rPr>
+      </w:pPr>
+      <w:proofErr w:type="gramStart"/>
+      <w:r>
+        <w:rPr>
+          <w:rFonts w:ascii="David" w:hAnsi="David" w:cs="David"/>
+          <w:b/>
+          <w:bCs/>
+          <w:sz w:val="24"/>
+          <w:szCs w:val="24"/>
+          <w:lang w:val="en-US"/>
+        </w:rPr>
+        <w:t>Retrieve(</w:t>
+      </w:r>
+      <w:proofErr w:type="gramEnd"/>
+      <w:r>
+        <w:rPr>
+          <w:rFonts w:ascii="David" w:hAnsi="David" w:cs="David"/>
+          <w:b/>
+          <w:bCs/>
+          <w:sz w:val="24"/>
+          <w:szCs w:val="24"/>
+          <w:lang w:val="en-US"/>
+        </w:rPr>
+        <w:t xml:space="preserve">int </w:t>
+      </w:r>
+      <w:proofErr w:type="spellStart"/>
+      <w:r>
+        <w:rPr>
+          <w:rFonts w:ascii="David" w:hAnsi="David" w:cs="David"/>
+          <w:b/>
+          <w:bCs/>
+          <w:sz w:val="24"/>
+          <w:szCs w:val="24"/>
+          <w:lang w:val="en-US"/>
+        </w:rPr>
+        <w:t>i</w:t>
+      </w:r>
+      <w:proofErr w:type="spellEnd"/>
+      <w:r>
+        <w:rPr>
+          <w:rFonts w:ascii="David" w:hAnsi="David" w:cs="David"/>
+          <w:b/>
+          <w:bCs/>
+          <w:sz w:val="24"/>
+          <w:szCs w:val="24"/>
+          <w:lang w:val="en-US"/>
+        </w:rPr>
+        <w:t>)</w:t>
+      </w:r>
+      <w:r>
+        <w:rPr>
+          <w:rFonts w:ascii="David" w:hAnsi="David" w:cs="David" w:hint="cs"/>
+          <w:sz w:val="24"/>
+          <w:szCs w:val="24"/>
+          <w:rtl/>
+          <w:lang w:val="en-US"/>
+        </w:rPr>
+        <w:t xml:space="preserve"> </w:t>
+      </w:r>
+      <w:r>
+        <w:rPr>
+          <w:rFonts w:ascii="David" w:hAnsi="David" w:cs="David"/>
+          <w:sz w:val="24"/>
+          <w:szCs w:val="24"/>
+          <w:rtl/>
+          <w:lang w:val="en-US"/>
+        </w:rPr>
+        <w:t>–</w:t>
+      </w:r>
+      <w:r>
+        <w:rPr>
+          <w:rFonts w:ascii="David" w:hAnsi="David" w:cs="David" w:hint="cs"/>
+          <w:sz w:val="24"/>
+          <w:szCs w:val="24"/>
+          <w:rtl/>
+          <w:lang w:val="en-US"/>
+        </w:rPr>
+        <w:t xml:space="preserve"> פונקציה המקבלת אינדקס </w:t>
+      </w:r>
+      <w:proofErr w:type="spellStart"/>
+      <w:r>
+        <w:rPr>
+          <w:rFonts w:ascii="David" w:hAnsi="David" w:cs="David"/>
+          <w:sz w:val="24"/>
+          <w:szCs w:val="24"/>
+          <w:lang w:val="en-US"/>
+        </w:rPr>
+        <w:t>i</w:t>
+      </w:r>
+      <w:proofErr w:type="spellEnd"/>
+      <w:r>
+        <w:rPr>
+          <w:rFonts w:ascii="David" w:hAnsi="David" w:cs="David" w:hint="cs"/>
+          <w:sz w:val="24"/>
+          <w:szCs w:val="24"/>
+          <w:rtl/>
+          <w:lang w:val="en-US"/>
+        </w:rPr>
+        <w:t xml:space="preserve"> ומחזירה איבר מסוג </w:t>
+      </w:r>
+      <w:r>
+        <w:rPr>
+          <w:rFonts w:ascii="David" w:hAnsi="David" w:cs="David"/>
+          <w:sz w:val="24"/>
+          <w:szCs w:val="24"/>
+          <w:lang w:val="en-US"/>
+        </w:rPr>
+        <w:t>Item</w:t>
+      </w:r>
+      <w:r>
+        <w:rPr>
+          <w:rFonts w:ascii="David" w:hAnsi="David" w:cs="David" w:hint="cs"/>
+          <w:sz w:val="24"/>
+          <w:szCs w:val="24"/>
+          <w:rtl/>
+          <w:lang w:val="en-US"/>
+        </w:rPr>
+        <w:t>. הפונקציה תחזיר את האיבר במיקום ה-</w:t>
+      </w:r>
+      <w:proofErr w:type="spellStart"/>
+      <w:r>
+        <w:rPr>
+          <w:rFonts w:ascii="David" w:hAnsi="David" w:cs="David"/>
+          <w:sz w:val="24"/>
+          <w:szCs w:val="24"/>
+          <w:lang w:val="en-US"/>
+        </w:rPr>
+        <w:t>i</w:t>
+      </w:r>
+      <w:proofErr w:type="spellEnd"/>
+      <w:r>
+        <w:rPr>
+          <w:rFonts w:ascii="David" w:hAnsi="David" w:cs="David" w:hint="cs"/>
+          <w:sz w:val="24"/>
+          <w:szCs w:val="24"/>
+          <w:rtl/>
+          <w:lang w:val="en-US"/>
+        </w:rPr>
+        <w:t xml:space="preserve"> ברשימה, במידה ו </w:t>
+      </w:r>
+      <w:r>
+        <w:rPr>
+          <w:rFonts w:ascii="David" w:hAnsi="David" w:cs="David"/>
+          <w:sz w:val="24"/>
+          <w:szCs w:val="24"/>
+          <w:rtl/>
+          <w:lang w:val="en-US"/>
+        </w:rPr>
+        <w:t>–</w:t>
+      </w:r>
+      <w:r>
+        <w:rPr>
+          <w:rFonts w:ascii="David" w:hAnsi="David" w:cs="David" w:hint="cs"/>
+          <w:sz w:val="24"/>
+          <w:szCs w:val="24"/>
+          <w:rtl/>
+          <w:lang w:val="en-US"/>
+        </w:rPr>
+        <w:t xml:space="preserve"> </w:t>
+      </w:r>
+      <w:r>
+        <w:rPr>
+          <w:rFonts w:ascii="David" w:hAnsi="David" w:cs="David"/>
+          <w:sz w:val="24"/>
+          <w:szCs w:val="24"/>
+          <w:lang w:val="en-US"/>
+        </w:rPr>
+        <w:t xml:space="preserve">0 &lt;= </w:t>
+      </w:r>
+      <w:proofErr w:type="spellStart"/>
+      <w:r>
+        <w:rPr>
+          <w:rFonts w:ascii="David" w:hAnsi="David" w:cs="David"/>
+          <w:sz w:val="24"/>
+          <w:szCs w:val="24"/>
+          <w:lang w:val="en-US"/>
+        </w:rPr>
+        <w:t>i</w:t>
+      </w:r>
+      <w:proofErr w:type="spellEnd"/>
+      <w:r>
+        <w:rPr>
+          <w:rFonts w:ascii="David" w:hAnsi="David" w:cs="David"/>
+          <w:sz w:val="24"/>
+          <w:szCs w:val="24"/>
+          <w:lang w:val="en-US"/>
+        </w:rPr>
+        <w:t xml:space="preserve"> &lt; n</w:t>
+      </w:r>
+      <w:r>
+        <w:rPr>
+          <w:rFonts w:ascii="David" w:hAnsi="David" w:cs="David" w:hint="cs"/>
+          <w:sz w:val="24"/>
+          <w:szCs w:val="24"/>
+          <w:rtl/>
+          <w:lang w:val="en-US"/>
+        </w:rPr>
+        <w:t xml:space="preserve">. אחרת, הפונקציה מחזירה </w:t>
+      </w:r>
+      <w:r>
+        <w:rPr>
+          <w:rFonts w:ascii="David" w:hAnsi="David" w:cs="David"/>
+          <w:sz w:val="24"/>
+          <w:szCs w:val="24"/>
+          <w:lang w:val="en-US"/>
+        </w:rPr>
+        <w:t>null</w:t>
+      </w:r>
+      <w:r>
+        <w:rPr>
+          <w:rFonts w:ascii="David" w:hAnsi="David" w:cs="David" w:hint="cs"/>
+          <w:sz w:val="24"/>
+          <w:szCs w:val="24"/>
+          <w:rtl/>
+          <w:lang w:val="en-US"/>
+        </w:rPr>
+        <w:t>.</w:t>
+      </w:r>
+    </w:p>
+    <w:p>
+      <w:pPr>
+        <w:tabs>
+          <w:tab w:val="left" w:pos="2595"/>
+        </w:tabs>
+        <w:bidi/>
+        <w:spacing w:line="360" w:lineRule="auto"/>
+        <w:jc w:val="both"/>
+        <w:rPr>
+          <w:rFonts w:ascii="David" w:hAnsi="David" w:cs="David"/>
+          <w:sz w:val="24"/>
+          <w:szCs w:val="24"/>
+          <w:rtl/>
+          <w:lang w:val="en-US"/>
+        </w:rPr>
+      </w:pPr>
+      <w:r>
+        <w:rPr>
+          <w:rFonts w:ascii="David" w:hAnsi="David" w:cs="David" w:hint="cs"/>
+          <w:sz w:val="24"/>
+          <w:szCs w:val="24"/>
+          <w:lang w:val="en-US"/>
+        </w:rPr>
+        <w:t>O</w:t>
+      </w:r>
+      <w:r>
+        <w:rPr>
+          <w:rFonts w:ascii="David" w:hAnsi="David" w:cs="David" w:hint="cs"/>
+          <w:sz w:val="24"/>
+          <w:szCs w:val="24"/>
+          <w:rtl/>
+          <w:lang w:val="en-US"/>
+        </w:rPr>
+        <w:t xml:space="preserve">הפונקציה בודקת האם </w:t>
+      </w:r>
+      <w:proofErr w:type="spellStart"/>
+      <w:r>
+        <w:rPr>
+          <w:rFonts w:ascii="David" w:hAnsi="David" w:cs="David"/>
+          <w:sz w:val="24"/>
+          <w:szCs w:val="24"/>
+          <w:lang w:val="en-US"/>
+        </w:rPr>
+        <w:t>i</w:t>
+      </w:r>
+      <w:proofErr w:type="spellEnd"/>
+      <w:r>
+        <w:rPr>
+          <w:rFonts w:ascii="David" w:hAnsi="David" w:cs="David" w:hint="cs"/>
+          <w:sz w:val="24"/>
+          <w:szCs w:val="24"/>
+          <w:rtl/>
+          <w:lang w:val="en-US"/>
+        </w:rPr>
+        <w:t xml:space="preserve"> נמצא בטווח הנ"ל. אם לא </w:t>
+      </w:r>
+      <w:r>
+        <w:rPr>
+          <w:rFonts w:ascii="David" w:hAnsi="David" w:cs="David"/>
+          <w:sz w:val="24"/>
+          <w:szCs w:val="24"/>
+          <w:rtl/>
+          <w:lang w:val="en-US"/>
+        </w:rPr>
+        <w:t>–</w:t>
+      </w:r>
+      <w:r>
+        <w:rPr>
+          <w:rFonts w:ascii="David" w:hAnsi="David" w:cs="David" w:hint="cs"/>
+          <w:sz w:val="24"/>
+          <w:szCs w:val="24"/>
+          <w:rtl/>
+          <w:lang w:val="en-US"/>
+        </w:rPr>
+        <w:t xml:space="preserve"> היא מחזירה </w:t>
+      </w:r>
+      <w:r>
+        <w:rPr>
+          <w:rFonts w:ascii="David" w:hAnsi="David" w:cs="David"/>
+          <w:sz w:val="24"/>
+          <w:szCs w:val="24"/>
+          <w:lang w:val="en-US"/>
+        </w:rPr>
+        <w:t>null</w:t>
+      </w:r>
+      <w:r>
+        <w:rPr>
+          <w:rFonts w:ascii="David" w:hAnsi="David" w:cs="David" w:hint="cs"/>
+          <w:sz w:val="24"/>
+          <w:szCs w:val="24"/>
+          <w:rtl/>
+          <w:lang w:val="en-US"/>
+        </w:rPr>
+        <w:t xml:space="preserve">. במידה וכן, היא תחזיר את </w:t>
+      </w:r>
+      <w:proofErr w:type="spellStart"/>
+      <w:r>
+        <w:rPr>
+          <w:rFonts w:ascii="David" w:hAnsi="David" w:cs="David"/>
+          <w:sz w:val="24"/>
+          <w:szCs w:val="24"/>
+          <w:lang w:val="en-IL"/>
+        </w:rPr>
+        <w:t>arr</w:t>
+      </w:r>
+      <w:proofErr w:type="spellEnd"/>
+      <w:r>
+        <w:rPr>
+          <w:rFonts w:ascii="David" w:hAnsi="David" w:cs="David"/>
+          <w:sz w:val="24"/>
+          <w:szCs w:val="24"/>
+          <w:lang w:val="en-IL"/>
+        </w:rPr>
+        <w:t>[</w:t>
+      </w:r>
+      <w:proofErr w:type="spellStart"/>
+      <w:r>
+        <w:rPr>
+          <w:rFonts w:ascii="David" w:hAnsi="David" w:cs="David"/>
+          <w:sz w:val="24"/>
+          <w:szCs w:val="24"/>
+          <w:lang w:val="en-IL"/>
+        </w:rPr>
+        <w:t>getPos</w:t>
+      </w:r>
+      <w:proofErr w:type="spellEnd"/>
+      <w:r>
+        <w:rPr>
+          <w:rFonts w:ascii="David" w:hAnsi="David" w:cs="David"/>
+          <w:sz w:val="24"/>
+          <w:szCs w:val="24"/>
+          <w:lang w:val="en-IL"/>
+        </w:rPr>
+        <w:t>(</w:t>
+      </w:r>
+      <w:proofErr w:type="spellStart"/>
+      <w:r>
+        <w:rPr>
+          <w:rFonts w:ascii="David" w:hAnsi="David" w:cs="David"/>
+          <w:sz w:val="24"/>
+          <w:szCs w:val="24"/>
+          <w:lang w:val="en-IL"/>
+        </w:rPr>
+        <w:t>i</w:t>
+      </w:r>
+      <w:proofErr w:type="spellEnd"/>
+      <w:r>
+        <w:rPr>
+          <w:rFonts w:ascii="David" w:hAnsi="David" w:cs="David"/>
+          <w:sz w:val="24"/>
+          <w:szCs w:val="24"/>
+          <w:lang w:val="en-IL"/>
+        </w:rPr>
+        <w:t>)]</w:t>
+      </w:r>
+      <w:r>
+        <w:rPr>
+          <w:rFonts w:ascii="David" w:hAnsi="David" w:cs="David" w:hint="cs"/>
+          <w:sz w:val="24"/>
+          <w:szCs w:val="24"/>
+          <w:rtl/>
+          <w:lang w:val="en-IL"/>
+        </w:rPr>
+        <w:t xml:space="preserve"> </w:t>
+      </w:r>
+      <w:r>
+        <w:rPr>
+          <w:rFonts w:ascii="David" w:hAnsi="David" w:cs="David"/>
+          <w:sz w:val="24"/>
+          <w:szCs w:val="24"/>
+          <w:rtl/>
+          <w:lang w:val="en-IL"/>
+        </w:rPr>
+        <w:t>–</w:t>
+      </w:r>
+      <w:r>
+        <w:rPr>
+          <w:rFonts w:ascii="David" w:hAnsi="David" w:cs="David" w:hint="cs"/>
+          <w:sz w:val="24"/>
+          <w:szCs w:val="24"/>
+          <w:rtl/>
+          <w:lang w:val="en-IL"/>
+        </w:rPr>
+        <w:t xml:space="preserve"> </w:t>
+      </w:r>
+      <w:r>
+        <w:rPr>
+          <w:rFonts w:ascii="David" w:hAnsi="David" w:cs="David" w:hint="cs"/>
+          <w:sz w:val="24"/>
+          <w:szCs w:val="24"/>
+          <w:rtl/>
+          <w:lang w:val="en-US"/>
+        </w:rPr>
+        <w:t>האיבר במיקום ה-</w:t>
+      </w:r>
+      <w:r>
+        <w:rPr>
+          <w:rFonts w:ascii="David" w:hAnsi="David" w:cs="David"/>
+          <w:sz w:val="24"/>
+          <w:szCs w:val="24"/>
+          <w:lang w:val="en-US"/>
+        </w:rPr>
+        <w:t xml:space="preserve"> </w:t>
+      </w:r>
+      <w:proofErr w:type="spellStart"/>
+      <w:r>
+        <w:rPr>
+          <w:rFonts w:ascii="David" w:hAnsi="David" w:cs="David"/>
+          <w:sz w:val="24"/>
+          <w:szCs w:val="24"/>
+          <w:lang w:val="en-US"/>
+        </w:rPr>
+        <w:t>i</w:t>
+      </w:r>
+      <w:proofErr w:type="spellEnd"/>
+      <w:r>
+        <w:rPr>
+          <w:rFonts w:ascii="David" w:hAnsi="David" w:cs="David" w:hint="cs"/>
+          <w:sz w:val="24"/>
+          <w:szCs w:val="24"/>
+          <w:rtl/>
+          <w:lang w:val="en-US"/>
+        </w:rPr>
+        <w:t xml:space="preserve"> הנקבע ע"י הפונקציה </w:t>
+      </w:r>
+      <w:proofErr w:type="spellStart"/>
+      <w:r>
+        <w:rPr>
+          <w:rFonts w:ascii="David" w:hAnsi="David" w:cs="David"/>
+          <w:sz w:val="24"/>
+          <w:szCs w:val="24"/>
+          <w:lang w:val="en-US"/>
+        </w:rPr>
+        <w:t>getPos</w:t>
+      </w:r>
+      <w:proofErr w:type="spellEnd"/>
+      <w:r>
+        <w:rPr>
+          <w:rFonts w:ascii="David" w:hAnsi="David" w:cs="David" w:hint="cs"/>
+          <w:sz w:val="24"/>
+          <w:szCs w:val="24"/>
+          <w:rtl/>
+          <w:lang w:val="en-US"/>
+        </w:rPr>
+        <w:t>.</w:t>
+      </w:r>
+    </w:p>
+    <w:p>
+      <w:pPr>
+        <w:tabs>
+          <w:tab w:val="left" w:pos="2595"/>
+        </w:tabs>
+        <w:bidi/>
+        <w:spacing w:line="360" w:lineRule="auto"/>
+        <w:jc w:val="both"/>
+        <w:rPr>
+          <w:rFonts w:ascii="David" w:hAnsi="David" w:cs="David" w:hint="cs"/>
+          <w:sz w:val="24"/>
+          <w:szCs w:val="24"/>
+          <w:rtl/>
+          <w:lang w:val="en-US"/>
+        </w:rPr>
+      </w:pPr>
+      <w:r>
+        <w:rPr>
+          <w:rFonts w:ascii="David" w:hAnsi="David" w:cs="David" w:hint="cs"/>
+          <w:sz w:val="24"/>
+          <w:szCs w:val="24"/>
+          <w:rtl/>
+          <w:lang w:val="en-US"/>
+        </w:rPr>
+        <w:t xml:space="preserve">סיבוכיות הפונקציה: </w:t>
+      </w:r>
+      <w:r>
+        <w:rPr>
+          <w:rFonts w:ascii="David" w:hAnsi="David" w:cs="David"/>
+          <w:b/>
+          <w:bCs/>
+          <w:sz w:val="24"/>
+          <w:szCs w:val="24"/>
+          <w:lang w:val="en-US"/>
+        </w:rPr>
+        <w:t>O(1)</w:t>
+      </w:r>
+      <w:r>
+        <w:rPr>
+          <w:rFonts w:ascii="David" w:hAnsi="David" w:cs="David" w:hint="cs"/>
+          <w:sz w:val="24"/>
+          <w:szCs w:val="24"/>
+          <w:rtl/>
+          <w:lang w:val="en-US"/>
+        </w:rPr>
+        <w:t xml:space="preserve">. </w:t>
+      </w:r>
+      <w:r>
+        <w:rPr>
+          <w:rFonts w:ascii="David" w:hAnsi="David" w:cs="David" w:hint="cs"/>
+          <w:sz w:val="24"/>
+          <w:szCs w:val="24"/>
+          <w:rtl/>
+          <w:lang w:val="en-US"/>
+        </w:rPr>
+        <w:t>גישה לאינדקס במערך לוקחת זמן קבוע.</w:t>
+      </w:r>
+      <w:r>
+        <w:rPr>
+          <w:rFonts w:ascii="David" w:hAnsi="David" w:cs="David" w:hint="cs"/>
+          <w:sz w:val="24"/>
+          <w:szCs w:val="24"/>
+          <w:rtl/>
+          <w:lang w:val="en-US"/>
+        </w:rPr>
+        <w:t xml:space="preserve"> כמו כן, סיבוכיות הפונקציה </w:t>
+      </w:r>
+      <w:proofErr w:type="spellStart"/>
+      <w:r>
+        <w:rPr>
+          <w:rFonts w:ascii="David" w:hAnsi="David" w:cs="David"/>
+          <w:sz w:val="24"/>
+          <w:szCs w:val="24"/>
+          <w:lang w:val="en-US"/>
+        </w:rPr>
+        <w:t>getPos</w:t>
+      </w:r>
+      <w:proofErr w:type="spellEnd"/>
+      <w:r>
+        <w:rPr>
+          <w:rFonts w:ascii="David" w:hAnsi="David" w:cs="David" w:hint="cs"/>
+          <w:sz w:val="24"/>
+          <w:szCs w:val="24"/>
+          <w:rtl/>
+          <w:lang w:val="en-US"/>
+        </w:rPr>
+        <w:t xml:space="preserve"> היא </w:t>
+      </w:r>
+      <w:r>
+        <w:rPr>
+          <w:rFonts w:ascii="David" w:hAnsi="David" w:cs="David"/>
+          <w:sz w:val="24"/>
+          <w:szCs w:val="24"/>
+          <w:lang w:val="en-US"/>
+        </w:rPr>
+        <w:t>O(1)</w:t>
+      </w:r>
+      <w:r>
+        <w:rPr>
+          <w:rFonts w:ascii="David" w:hAnsi="David" w:cs="David" w:hint="cs"/>
+          <w:sz w:val="24"/>
+          <w:szCs w:val="24"/>
+          <w:rtl/>
+          <w:lang w:val="en-US"/>
+        </w:rPr>
+        <w:t>.</w:t>
+      </w:r>
+    </w:p>
+    <w:p>
+      <w:pPr>
+        <w:tabs>
+          <w:tab w:val="left" w:pos="2595"/>
+        </w:tabs>
+        <w:bidi/>
+        <w:spacing w:line="360" w:lineRule="auto"/>
+        <w:jc w:val="both"/>
+        <w:rPr>
+          <w:rFonts w:ascii="David" w:hAnsi="David" w:cs="David" w:hint="cs"/>
+          <w:sz w:val="24"/>
+          <w:szCs w:val="24"/>
+          <w:rtl/>
+          <w:lang w:val="en-US"/>
+        </w:rPr>
+      </w:pPr>
+    </w:p>
+    <w:p>
+      <w:pPr>
+        <w:tabs>
+          <w:tab w:val="left" w:pos="2595"/>
+        </w:tabs>
+        <w:spacing w:line="360" w:lineRule="auto"/>
+        <w:rPr>
+          <w:rFonts w:ascii="David" w:hAnsi="David" w:cs="David"/>
+          <w:b/>
+          <w:bCs/>
+          <w:sz w:val="32"/>
+          <w:szCs w:val="32"/>
+          <w:lang w:val="en-US"/>
+        </w:rPr>
+      </w:pPr>
+      <w:proofErr w:type="spellStart"/>
+      <w:r>
+        <w:rPr>
+          <w:rFonts w:ascii="David" w:hAnsi="David" w:cs="David"/>
+          <w:b/>
+          <w:bCs/>
+          <w:sz w:val="32"/>
+          <w:szCs w:val="32"/>
+          <w:lang w:val="en-US"/>
+        </w:rPr>
+        <w:t>TreeList</w:t>
+      </w:r>
+      <w:proofErr w:type="spellEnd"/>
+      <w:r>
+        <w:rPr>
+          <w:rFonts w:ascii="David" w:hAnsi="David" w:cs="David"/>
+          <w:b/>
+          <w:bCs/>
+          <w:sz w:val="32"/>
+          <w:szCs w:val="32"/>
+          <w:lang w:val="en-US"/>
+        </w:rPr>
+        <w:t>:</w:t>
+      </w:r>
+    </w:p>
+    <w:p>
+      <w:pPr>
+        <w:tabs>
+          <w:tab w:val="left" w:pos="2595"/>
+        </w:tabs>
+        <w:spacing w:line="360" w:lineRule="auto"/>
+        <w:rPr>
+          <w:rFonts w:ascii="David" w:hAnsi="David" w:cs="David"/>
+          <w:b/>
+          <w:bCs/>
+          <w:sz w:val="32"/>
+          <w:szCs w:val="32"/>
+          <w:lang w:val="en-US"/>
+        </w:rPr>
+      </w:pPr>
+      <w:r>
+        <w:rPr>
+          <w:rFonts w:ascii="David" w:hAnsi="David" w:cs="David"/>
+          <w:b/>
+          <w:bCs/>
+          <w:sz w:val="32"/>
+          <w:szCs w:val="32"/>
+          <w:lang w:val="en-US"/>
+        </w:rPr>
+        <w:t>Item:</w:t>
+      </w:r>
+    </w:p>
+    <w:p>
+      <w:pPr>
+        <w:tabs>
+          <w:tab w:val="left" w:pos="2595"/>
+        </w:tabs>
+        <w:spacing w:line="360" w:lineRule="auto"/>
+        <w:rPr>
+          <w:rFonts w:ascii="David" w:hAnsi="David" w:cs="David" w:hint="cs"/>
+          <w:sz w:val="36"/>
+          <w:szCs w:val="36"/>
+          <w:lang w:val="en-US"/>
+        </w:rPr>
+      </w:pPr>
     </w:p>
     <w:sectPr>
       <w:pgSz w:w="11906" w:h="16838"/>
@@ -7488,7 +8711,6 @@
   <w:style w:type="character" w:default="1" w:styleId="a0">
     <w:name w:val="Default Paragraph Font"/>
     <w:uiPriority w:val="1"/>
-    <w:semiHidden/>
     <w:unhideWhenUsed/>
   </w:style>
   <w:style w:type="table" w:default="1" w:styleId="a1">

</xml_diff>

<commit_message>
Documentation of CircularList - done
</commit_message>
<xml_diff>
--- a/Documentation.docx
+++ b/Documentation.docx
@@ -2318,7 +2318,6 @@
         </w:rPr>
         <w:t>הסבר על ההבדלים בין המדידות עבור ה-</w:t>
       </w:r>
-      <w:proofErr w:type="spellStart"/>
       <w:r>
         <w:rPr>
           <w:rFonts w:ascii="David" w:hAnsi="David" w:cs="David"/>
@@ -2328,7 +2327,6 @@
         </w:rPr>
         <w:t>i</w:t>
       </w:r>
-      <w:proofErr w:type="spellEnd"/>
       <w:r>
         <w:rPr>
           <w:rFonts w:ascii="David" w:hAnsi="David" w:cs="David" w:hint="cs"/>
@@ -6855,7 +6853,6 @@
         </w:rPr>
         <w:t xml:space="preserve"> </w:t>
       </w:r>
-      <w:proofErr w:type="spellStart"/>
       <w:r>
         <w:rPr>
           <w:rFonts w:ascii="David" w:hAnsi="David" w:cs="David"/>
@@ -6865,7 +6862,6 @@
         </w:rPr>
         <w:t>i</w:t>
       </w:r>
-      <w:proofErr w:type="spellEnd"/>
       <w:r>
         <w:rPr>
           <w:rFonts w:ascii="David" w:hAnsi="David" w:cs="David" w:hint="cs"/>
@@ -7145,7 +7141,6 @@
           <w:lang w:val="en-US"/>
         </w:rPr>
       </w:pPr>
-      <w:proofErr w:type="spellStart"/>
       <w:r>
         <w:rPr>
           <w:rFonts w:ascii="David" w:hAnsi="David" w:cs="David"/>
@@ -7155,19 +7150,7 @@
           <w:szCs w:val="32"/>
           <w:lang w:val="en-US"/>
         </w:rPr>
-        <w:t>AVLTree</w:t>
-      </w:r>
-      <w:proofErr w:type="spellEnd"/>
-      <w:r>
-        <w:rPr>
-          <w:rFonts w:ascii="David" w:hAnsi="David" w:cs="David"/>
-          <w:b/>
-          <w:bCs/>
-          <w:sz w:val="32"/>
-          <w:szCs w:val="32"/>
-          <w:lang w:val="en-US"/>
-        </w:rPr>
-        <w:t>:</w:t>
+        <w:t>AVLTree:</w:t>
       </w:r>
     </w:p>
     <w:p>
@@ -7286,7 +7269,6 @@
           <w:lang w:val="en-US"/>
         </w:rPr>
       </w:pPr>
-      <w:proofErr w:type="spellStart"/>
       <w:r>
         <w:rPr>
           <w:rFonts w:ascii="David" w:hAnsi="David" w:cs="David"/>
@@ -7296,7 +7278,6 @@
         </w:rPr>
         <w:t>TreeSelect</w:t>
       </w:r>
-      <w:proofErr w:type="spellEnd"/>
     </w:p>
     <w:p>
       <w:pPr>
@@ -7332,7 +7313,6 @@
         </w:rPr>
         <w:t xml:space="preserve">- אולי להכניס את הפירוט בתוך </w:t>
       </w:r>
-      <w:proofErr w:type="spellStart"/>
       <w:r>
         <w:rPr>
           <w:rFonts w:ascii="David" w:hAnsi="David" w:cs="David"/>
@@ -7342,7 +7322,6 @@
         </w:rPr>
         <w:t>deleteNodeBst</w:t>
       </w:r>
-      <w:proofErr w:type="spellEnd"/>
       <w:r>
         <w:rPr>
           <w:rFonts w:ascii="David" w:hAnsi="David" w:cs="David" w:hint="cs"/>
@@ -7419,7 +7398,6 @@
           <w:lang w:val="en-US"/>
         </w:rPr>
       </w:pPr>
-      <w:proofErr w:type="spellStart"/>
       <w:r>
         <w:rPr>
           <w:rFonts w:ascii="David" w:hAnsi="David" w:cs="David"/>
@@ -7429,19 +7407,7 @@
           <w:szCs w:val="32"/>
           <w:lang w:val="en-US"/>
         </w:rPr>
-        <w:t>CircularList</w:t>
-      </w:r>
-      <w:proofErr w:type="spellEnd"/>
-      <w:r>
-        <w:rPr>
-          <w:rFonts w:ascii="David" w:hAnsi="David" w:cs="David"/>
-          <w:b/>
-          <w:bCs/>
-          <w:sz w:val="32"/>
-          <w:szCs w:val="32"/>
-          <w:lang w:val="en-US"/>
-        </w:rPr>
-        <w:t>:</w:t>
+        <w:t>CircularList:</w:t>
       </w:r>
     </w:p>
     <w:p>
@@ -7505,7 +7471,6 @@
         </w:rPr>
         <w:t xml:space="preserve">מימוש רשימה באמצעות מערך מעגלי. הרשימה מקבלת את גודל המערך המקסימלי </w:t>
       </w:r>
-      <w:proofErr w:type="spellStart"/>
       <w:r>
         <w:rPr>
           <w:rFonts w:ascii="David" w:hAnsi="David" w:cs="David"/>
@@ -7515,7 +7480,6 @@
         </w:rPr>
         <w:t>maxLen</w:t>
       </w:r>
-      <w:proofErr w:type="spellEnd"/>
       <w:r>
         <w:rPr>
           <w:rFonts w:ascii="David" w:hAnsi="David" w:cs="David" w:hint="cs"/>
@@ -7627,7 +7591,6 @@
           <w:lang w:val="en-US"/>
         </w:rPr>
       </w:pPr>
-      <w:proofErr w:type="gramStart"/>
       <w:r>
         <w:rPr>
           <w:rFonts w:ascii="David" w:hAnsi="David" w:cs="David"/>
@@ -7637,9 +7600,8 @@
           <w:szCs w:val="24"/>
           <w:lang w:val="en-US"/>
         </w:rPr>
-        <w:t>Retrieve(</w:t>
-      </w:r>
-      <w:proofErr w:type="gramEnd"/>
+        <w:t>r</w:t>
+      </w:r>
       <w:r>
         <w:rPr>
           <w:rFonts w:ascii="David" w:hAnsi="David" w:cs="David"/>
@@ -7649,31 +7611,104 @@
           <w:szCs w:val="24"/>
           <w:lang w:val="en-US"/>
         </w:rPr>
-        <w:t xml:space="preserve">int </w:t>
-      </w:r>
-      <w:proofErr w:type="spellStart"/>
-      <w:r>
-        <w:rPr>
-          <w:rFonts w:ascii="David" w:hAnsi="David" w:cs="David"/>
-          <w:b/>
-          <w:bCs/>
+        <w:t>etrieve(int i)</w:t>
+      </w:r>
+      <w:r>
+        <w:rPr>
+          <w:rFonts w:ascii="David" w:hAnsi="David" w:cs="David" w:hint="cs"/>
+          <w:sz w:val="24"/>
+          <w:szCs w:val="24"/>
+          <w:rtl/>
+          <w:lang w:val="en-US"/>
+        </w:rPr>
+        <w:t xml:space="preserve"> </w:t>
+      </w:r>
+      <w:r>
+        <w:rPr>
+          <w:rFonts w:ascii="David" w:hAnsi="David" w:cs="David"/>
+          <w:sz w:val="24"/>
+          <w:szCs w:val="24"/>
+          <w:rtl/>
+          <w:lang w:val="en-US"/>
+        </w:rPr>
+        <w:t>–</w:t>
+      </w:r>
+      <w:r>
+        <w:rPr>
+          <w:rFonts w:ascii="David" w:hAnsi="David" w:cs="David" w:hint="cs"/>
+          <w:sz w:val="24"/>
+          <w:szCs w:val="24"/>
+          <w:rtl/>
+          <w:lang w:val="en-US"/>
+        </w:rPr>
+        <w:t xml:space="preserve"> פונקציה המקבלת אינדקס </w:t>
+      </w:r>
+      <w:r>
+        <w:rPr>
+          <w:rFonts w:ascii="David" w:hAnsi="David" w:cs="David"/>
           <w:sz w:val="24"/>
           <w:szCs w:val="24"/>
           <w:lang w:val="en-US"/>
         </w:rPr>
         <w:t>i</w:t>
       </w:r>
-      <w:proofErr w:type="spellEnd"/>
-      <w:r>
-        <w:rPr>
-          <w:rFonts w:ascii="David" w:hAnsi="David" w:cs="David"/>
-          <w:b/>
-          <w:bCs/>
-          <w:sz w:val="24"/>
-          <w:szCs w:val="24"/>
-          <w:lang w:val="en-US"/>
-        </w:rPr>
-        <w:t>)</w:t>
+      <w:r>
+        <w:rPr>
+          <w:rFonts w:ascii="David" w:hAnsi="David" w:cs="David" w:hint="cs"/>
+          <w:sz w:val="24"/>
+          <w:szCs w:val="24"/>
+          <w:rtl/>
+          <w:lang w:val="en-US"/>
+        </w:rPr>
+        <w:t xml:space="preserve"> ומחזירה איבר מסוג </w:t>
+      </w:r>
+      <w:r>
+        <w:rPr>
+          <w:rFonts w:ascii="David" w:hAnsi="David" w:cs="David"/>
+          <w:sz w:val="24"/>
+          <w:szCs w:val="24"/>
+          <w:lang w:val="en-US"/>
+        </w:rPr>
+        <w:t>Item</w:t>
+      </w:r>
+      <w:r>
+        <w:rPr>
+          <w:rFonts w:ascii="David" w:hAnsi="David" w:cs="David" w:hint="cs"/>
+          <w:sz w:val="24"/>
+          <w:szCs w:val="24"/>
+          <w:rtl/>
+          <w:lang w:val="en-US"/>
+        </w:rPr>
+        <w:t>. הפונקציה תחזיר את האיבר במיקום ה-</w:t>
+      </w:r>
+      <w:r>
+        <w:rPr>
+          <w:rFonts w:ascii="David" w:hAnsi="David" w:cs="David"/>
+          <w:sz w:val="24"/>
+          <w:szCs w:val="24"/>
+          <w:lang w:val="en-US"/>
+        </w:rPr>
+        <w:t>i</w:t>
+      </w:r>
+      <w:r>
+        <w:rPr>
+          <w:rFonts w:ascii="David" w:hAnsi="David" w:cs="David" w:hint="cs"/>
+          <w:sz w:val="24"/>
+          <w:szCs w:val="24"/>
+          <w:rtl/>
+          <w:lang w:val="en-US"/>
+        </w:rPr>
+        <w:t xml:space="preserve"> ברשימה, במידה ו </w:t>
+      </w:r>
+      <w:r>
+        <w:rPr>
+          <w:rFonts w:ascii="David" w:hAnsi="David" w:cs="David"/>
+          <w:sz w:val="24"/>
+          <w:szCs w:val="24"/>
+          <w:rtl/>
+          <w:lang w:val="en-US"/>
+        </w:rPr>
+        <w:t>–</w:t>
       </w:r>
       <w:r>
         <w:rPr>
@@ -7690,22 +7725,10 @@
           <w:rFonts w:ascii="David" w:hAnsi="David" w:cs="David"/>
           <w:sz w:val="24"/>
           <w:szCs w:val="24"/>
-          <w:rtl/>
-          <w:lang w:val="en-US"/>
-        </w:rPr>
-        <w:t>–</w:t>
-      </w:r>
-      <w:r>
-        <w:rPr>
-          <w:rFonts w:ascii="David" w:hAnsi="David" w:cs="David" w:hint="cs"/>
-          <w:sz w:val="24"/>
-          <w:szCs w:val="24"/>
-          <w:rtl/>
-          <w:lang w:val="en-US"/>
-        </w:rPr>
-        <w:t xml:space="preserve"> פונקציה המקבלת אינדקס </w:t>
-      </w:r>
-      <w:proofErr w:type="spellStart"/>
+          <w:lang w:val="en-US"/>
+        </w:rPr>
+        <w:t xml:space="preserve">0 &lt;= </w:t>
+      </w:r>
       <w:r>
         <w:rPr>
           <w:rFonts w:ascii="David" w:hAnsi="David" w:cs="David"/>
@@ -7715,97 +7738,6 @@
         </w:rPr>
         <w:t>i</w:t>
       </w:r>
-      <w:proofErr w:type="spellEnd"/>
-      <w:r>
-        <w:rPr>
-          <w:rFonts w:ascii="David" w:hAnsi="David" w:cs="David" w:hint="cs"/>
-          <w:sz w:val="24"/>
-          <w:szCs w:val="24"/>
-          <w:rtl/>
-          <w:lang w:val="en-US"/>
-        </w:rPr>
-        <w:t xml:space="preserve"> ומחזירה איבר מסוג </w:t>
-      </w:r>
-      <w:r>
-        <w:rPr>
-          <w:rFonts w:ascii="David" w:hAnsi="David" w:cs="David"/>
-          <w:sz w:val="24"/>
-          <w:szCs w:val="24"/>
-          <w:lang w:val="en-US"/>
-        </w:rPr>
-        <w:t>Item</w:t>
-      </w:r>
-      <w:r>
-        <w:rPr>
-          <w:rFonts w:ascii="David" w:hAnsi="David" w:cs="David" w:hint="cs"/>
-          <w:sz w:val="24"/>
-          <w:szCs w:val="24"/>
-          <w:rtl/>
-          <w:lang w:val="en-US"/>
-        </w:rPr>
-        <w:t>. הפונקציה תחזיר את האיבר במיקום ה-</w:t>
-      </w:r>
-      <w:proofErr w:type="spellStart"/>
-      <w:r>
-        <w:rPr>
-          <w:rFonts w:ascii="David" w:hAnsi="David" w:cs="David"/>
-          <w:sz w:val="24"/>
-          <w:szCs w:val="24"/>
-          <w:lang w:val="en-US"/>
-        </w:rPr>
-        <w:t>i</w:t>
-      </w:r>
-      <w:proofErr w:type="spellEnd"/>
-      <w:r>
-        <w:rPr>
-          <w:rFonts w:ascii="David" w:hAnsi="David" w:cs="David" w:hint="cs"/>
-          <w:sz w:val="24"/>
-          <w:szCs w:val="24"/>
-          <w:rtl/>
-          <w:lang w:val="en-US"/>
-        </w:rPr>
-        <w:t xml:space="preserve"> ברשימה, במידה ו </w:t>
-      </w:r>
-      <w:r>
-        <w:rPr>
-          <w:rFonts w:ascii="David" w:hAnsi="David" w:cs="David"/>
-          <w:sz w:val="24"/>
-          <w:szCs w:val="24"/>
-          <w:rtl/>
-          <w:lang w:val="en-US"/>
-        </w:rPr>
-        <w:t>–</w:t>
-      </w:r>
-      <w:r>
-        <w:rPr>
-          <w:rFonts w:ascii="David" w:hAnsi="David" w:cs="David" w:hint="cs"/>
-          <w:sz w:val="24"/>
-          <w:szCs w:val="24"/>
-          <w:rtl/>
-          <w:lang w:val="en-US"/>
-        </w:rPr>
-        <w:t xml:space="preserve"> </w:t>
-      </w:r>
-      <w:r>
-        <w:rPr>
-          <w:rFonts w:ascii="David" w:hAnsi="David" w:cs="David"/>
-          <w:sz w:val="24"/>
-          <w:szCs w:val="24"/>
-          <w:lang w:val="en-US"/>
-        </w:rPr>
-        <w:t xml:space="preserve">0 &lt;= </w:t>
-      </w:r>
-      <w:proofErr w:type="spellStart"/>
-      <w:r>
-        <w:rPr>
-          <w:rFonts w:ascii="David" w:hAnsi="David" w:cs="David"/>
-          <w:sz w:val="24"/>
-          <w:szCs w:val="24"/>
-          <w:lang w:val="en-US"/>
-        </w:rPr>
-        <w:t>i</w:t>
-      </w:r>
-      <w:proofErr w:type="spellEnd"/>
       <w:r>
         <w:rPr>
           <w:rFonts w:ascii="David" w:hAnsi="David" w:cs="David"/>
@@ -7866,21 +7798,11 @@
           <w:rFonts w:ascii="David" w:hAnsi="David" w:cs="David" w:hint="cs"/>
           <w:sz w:val="24"/>
           <w:szCs w:val="24"/>
-          <w:lang w:val="en-US"/>
-        </w:rPr>
-        <w:t>O</w:t>
-      </w:r>
-      <w:r>
-        <w:rPr>
-          <w:rFonts w:ascii="David" w:hAnsi="David" w:cs="David" w:hint="cs"/>
-          <w:sz w:val="24"/>
-          <w:szCs w:val="24"/>
           <w:rtl/>
           <w:lang w:val="en-US"/>
         </w:rPr>
         <w:t xml:space="preserve">הפונקציה בודקת האם </w:t>
       </w:r>
-      <w:proofErr w:type="spellStart"/>
       <w:r>
         <w:rPr>
           <w:rFonts w:ascii="David" w:hAnsi="David" w:cs="David"/>
@@ -7890,7 +7812,6 @@
         </w:rPr>
         <w:t>i</w:t>
       </w:r>
-      <w:proofErr w:type="spellEnd"/>
       <w:r>
         <w:rPr>
           <w:rFonts w:ascii="David" w:hAnsi="David" w:cs="David" w:hint="cs"/>
@@ -7940,7 +7861,6 @@
         </w:rPr>
         <w:t xml:space="preserve">. במידה וכן, היא תחזיר את </w:t>
       </w:r>
-      <w:proofErr w:type="spellStart"/>
       <w:r>
         <w:rPr>
           <w:rFonts w:ascii="David" w:hAnsi="David" w:cs="David"/>
@@ -7948,139 +7868,76 @@
           <w:szCs w:val="24"/>
           <w:lang w:val="en-IL"/>
         </w:rPr>
-        <w:t>arr</w:t>
-      </w:r>
-      <w:proofErr w:type="spellEnd"/>
-      <w:r>
-        <w:rPr>
-          <w:rFonts w:ascii="David" w:hAnsi="David" w:cs="David"/>
-          <w:sz w:val="24"/>
-          <w:szCs w:val="24"/>
+        <w:t>arr[getPos(i)]</w:t>
+      </w:r>
+      <w:r>
+        <w:rPr>
+          <w:rFonts w:ascii="David" w:hAnsi="David" w:cs="David" w:hint="cs"/>
+          <w:sz w:val="24"/>
+          <w:szCs w:val="24"/>
+          <w:rtl/>
           <w:lang w:val="en-IL"/>
         </w:rPr>
-        <w:t>[</w:t>
-      </w:r>
-      <w:proofErr w:type="spellStart"/>
-      <w:r>
-        <w:rPr>
-          <w:rFonts w:ascii="David" w:hAnsi="David" w:cs="David"/>
-          <w:sz w:val="24"/>
-          <w:szCs w:val="24"/>
+        <w:t xml:space="preserve"> </w:t>
+      </w:r>
+      <w:r>
+        <w:rPr>
+          <w:rFonts w:ascii="David" w:hAnsi="David" w:cs="David"/>
+          <w:sz w:val="24"/>
+          <w:szCs w:val="24"/>
+          <w:rtl/>
           <w:lang w:val="en-IL"/>
         </w:rPr>
+        <w:t>–</w:t>
+      </w:r>
+      <w:r>
+        <w:rPr>
+          <w:rFonts w:ascii="David" w:hAnsi="David" w:cs="David" w:hint="cs"/>
+          <w:sz w:val="24"/>
+          <w:szCs w:val="24"/>
+          <w:rtl/>
+          <w:lang w:val="en-IL"/>
+        </w:rPr>
+        <w:t xml:space="preserve"> </w:t>
+      </w:r>
+      <w:r>
+        <w:rPr>
+          <w:rFonts w:ascii="David" w:hAnsi="David" w:cs="David" w:hint="cs"/>
+          <w:sz w:val="24"/>
+          <w:szCs w:val="24"/>
+          <w:rtl/>
+          <w:lang w:val="en-US"/>
+        </w:rPr>
+        <w:t>האיבר במיקום ה-</w:t>
+      </w:r>
+      <w:r>
+        <w:rPr>
+          <w:rFonts w:ascii="David" w:hAnsi="David" w:cs="David"/>
+          <w:sz w:val="24"/>
+          <w:szCs w:val="24"/>
+          <w:lang w:val="en-US"/>
+        </w:rPr>
+        <w:t xml:space="preserve"> i</w:t>
+      </w:r>
+      <w:r>
+        <w:rPr>
+          <w:rFonts w:ascii="David" w:hAnsi="David" w:cs="David" w:hint="cs"/>
+          <w:sz w:val="24"/>
+          <w:szCs w:val="24"/>
+          <w:rtl/>
+          <w:lang w:val="en-US"/>
+        </w:rPr>
+        <w:t xml:space="preserve"> הנקבע ע"י הפונקציה </w:t>
+      </w:r>
+      <w:r>
+        <w:rPr>
+          <w:rFonts w:ascii="David" w:hAnsi="David" w:cs="David"/>
+          <w:sz w:val="24"/>
+          <w:szCs w:val="24"/>
+          <w:lang w:val="en-US"/>
+        </w:rPr>
         <w:t>getPos</w:t>
       </w:r>
-      <w:proofErr w:type="spellEnd"/>
-      <w:r>
-        <w:rPr>
-          <w:rFonts w:ascii="David" w:hAnsi="David" w:cs="David"/>
-          <w:sz w:val="24"/>
-          <w:szCs w:val="24"/>
-          <w:lang w:val="en-IL"/>
-        </w:rPr>
-        <w:t>(</w:t>
-      </w:r>
-      <w:proofErr w:type="spellStart"/>
-      <w:r>
-        <w:rPr>
-          <w:rFonts w:ascii="David" w:hAnsi="David" w:cs="David"/>
-          <w:sz w:val="24"/>
-          <w:szCs w:val="24"/>
-          <w:lang w:val="en-IL"/>
-        </w:rPr>
-        <w:t>i</w:t>
-      </w:r>
-      <w:proofErr w:type="spellEnd"/>
-      <w:r>
-        <w:rPr>
-          <w:rFonts w:ascii="David" w:hAnsi="David" w:cs="David"/>
-          <w:sz w:val="24"/>
-          <w:szCs w:val="24"/>
-          <w:lang w:val="en-IL"/>
-        </w:rPr>
-        <w:t>)]</w:t>
-      </w:r>
-      <w:r>
-        <w:rPr>
-          <w:rFonts w:ascii="David" w:hAnsi="David" w:cs="David" w:hint="cs"/>
-          <w:sz w:val="24"/>
-          <w:szCs w:val="24"/>
-          <w:rtl/>
-          <w:lang w:val="en-IL"/>
-        </w:rPr>
-        <w:t xml:space="preserve"> </w:t>
-      </w:r>
-      <w:r>
-        <w:rPr>
-          <w:rFonts w:ascii="David" w:hAnsi="David" w:cs="David"/>
-          <w:sz w:val="24"/>
-          <w:szCs w:val="24"/>
-          <w:rtl/>
-          <w:lang w:val="en-IL"/>
-        </w:rPr>
-        <w:t>–</w:t>
-      </w:r>
-      <w:r>
-        <w:rPr>
-          <w:rFonts w:ascii="David" w:hAnsi="David" w:cs="David" w:hint="cs"/>
-          <w:sz w:val="24"/>
-          <w:szCs w:val="24"/>
-          <w:rtl/>
-          <w:lang w:val="en-IL"/>
-        </w:rPr>
-        <w:t xml:space="preserve"> </w:t>
-      </w:r>
-      <w:r>
-        <w:rPr>
-          <w:rFonts w:ascii="David" w:hAnsi="David" w:cs="David" w:hint="cs"/>
-          <w:sz w:val="24"/>
-          <w:szCs w:val="24"/>
-          <w:rtl/>
-          <w:lang w:val="en-US"/>
-        </w:rPr>
-        <w:t>האיבר במיקום ה-</w:t>
-      </w:r>
-      <w:r>
-        <w:rPr>
-          <w:rFonts w:ascii="David" w:hAnsi="David" w:cs="David"/>
-          <w:sz w:val="24"/>
-          <w:szCs w:val="24"/>
-          <w:lang w:val="en-US"/>
-        </w:rPr>
-        <w:t xml:space="preserve"> </w:t>
-      </w:r>
-      <w:proofErr w:type="spellStart"/>
-      <w:r>
-        <w:rPr>
-          <w:rFonts w:ascii="David" w:hAnsi="David" w:cs="David"/>
-          <w:sz w:val="24"/>
-          <w:szCs w:val="24"/>
-          <w:lang w:val="en-US"/>
-        </w:rPr>
-        <w:t>i</w:t>
-      </w:r>
-      <w:proofErr w:type="spellEnd"/>
-      <w:r>
-        <w:rPr>
-          <w:rFonts w:ascii="David" w:hAnsi="David" w:cs="David" w:hint="cs"/>
-          <w:sz w:val="24"/>
-          <w:szCs w:val="24"/>
-          <w:rtl/>
-          <w:lang w:val="en-US"/>
-        </w:rPr>
-        <w:t xml:space="preserve"> הנקבע ע"י הפונקציה </w:t>
-      </w:r>
-      <w:proofErr w:type="spellStart"/>
-      <w:r>
-        <w:rPr>
-          <w:rFonts w:ascii="David" w:hAnsi="David" w:cs="David"/>
-          <w:sz w:val="24"/>
-          <w:szCs w:val="24"/>
-          <w:lang w:val="en-US"/>
-        </w:rPr>
-        <w:t>getPos</w:t>
-      </w:r>
-      <w:proofErr w:type="spellEnd"/>
       <w:r>
         <w:rPr>
           <w:rFonts w:ascii="David" w:hAnsi="David" w:cs="David" w:hint="cs"/>
@@ -8101,10 +7958,9 @@
         <w:spacing w:line="360" w:lineRule="auto"/>
         <w:jc w:val="both"/>
         <w:rPr>
-          <w:rFonts w:ascii="David" w:hAnsi="David" w:cs="David" w:hint="cs"/>
-          <w:sz w:val="24"/>
-          <w:szCs w:val="24"/>
-          <w:rtl/>
+          <w:rFonts w:ascii="David" w:hAnsi="David" w:cs="David"/>
+          <w:sz w:val="24"/>
+          <w:szCs w:val="24"/>
           <w:lang w:val="en-US"/>
         </w:rPr>
       </w:pPr>
@@ -8159,7 +8015,6 @@
         </w:rPr>
         <w:t xml:space="preserve"> כמו כן, סיבוכיות הפונקציה </w:t>
       </w:r>
-      <w:proofErr w:type="spellStart"/>
       <w:r>
         <w:rPr>
           <w:rFonts w:ascii="David" w:hAnsi="David" w:cs="David"/>
@@ -8169,7 +8024,6 @@
         </w:rPr>
         <w:t>getPos</w:t>
       </w:r>
-      <w:proofErr w:type="spellEnd"/>
       <w:r>
         <w:rPr>
           <w:rFonts w:ascii="David" w:hAnsi="David" w:cs="David" w:hint="cs"/>
@@ -8198,6 +8052,1314 @@
           <w:lang w:val="en-US"/>
         </w:rPr>
         <w:t>.</w:t>
+      </w:r>
+    </w:p>
+    <w:p>
+      <w:pPr>
+        <w:tabs>
+          <w:tab w:val="left" w:pos="2595"/>
+        </w:tabs>
+        <w:bidi/>
+        <w:spacing w:line="360" w:lineRule="auto"/>
+        <w:ind w:left="360"/>
+        <w:rPr>
+          <w:rFonts w:ascii="David" w:hAnsi="David" w:cs="David"/>
+          <w:sz w:val="24"/>
+          <w:szCs w:val="24"/>
+          <w:rtl/>
+          <w:lang w:val="en-US"/>
+        </w:rPr>
+      </w:pPr>
+      <w:r>
+        <w:rPr>
+          <w:rFonts w:ascii="David" w:hAnsi="David" w:cs="David"/>
+          <w:b/>
+          <w:bCs/>
+          <w:sz w:val="24"/>
+          <w:szCs w:val="24"/>
+          <w:lang w:val="en-US"/>
+        </w:rPr>
+        <w:lastRenderedPageBreak/>
+        <w:t>insert(int i, int k, String s)</w:t>
+      </w:r>
+      <w:r>
+        <w:rPr>
+          <w:rFonts w:ascii="David" w:hAnsi="David" w:cs="David" w:hint="cs"/>
+          <w:sz w:val="24"/>
+          <w:szCs w:val="24"/>
+          <w:rtl/>
+          <w:lang w:val="en-US"/>
+        </w:rPr>
+        <w:t xml:space="preserve"> </w:t>
+      </w:r>
+      <w:r>
+        <w:rPr>
+          <w:rFonts w:ascii="David" w:hAnsi="David" w:cs="David"/>
+          <w:sz w:val="24"/>
+          <w:szCs w:val="24"/>
+          <w:rtl/>
+          <w:lang w:val="en-US"/>
+        </w:rPr>
+        <w:t>–</w:t>
+      </w:r>
+      <w:r>
+        <w:rPr>
+          <w:rFonts w:ascii="David" w:hAnsi="David" w:cs="David" w:hint="cs"/>
+          <w:sz w:val="24"/>
+          <w:szCs w:val="24"/>
+          <w:rtl/>
+          <w:lang w:val="en-US"/>
+        </w:rPr>
+        <w:t xml:space="preserve"> פונקציה המקבלת אינדקס </w:t>
+      </w:r>
+      <w:r>
+        <w:rPr>
+          <w:rFonts w:ascii="David" w:hAnsi="David" w:cs="David"/>
+          <w:sz w:val="24"/>
+          <w:szCs w:val="24"/>
+          <w:lang w:val="en-US"/>
+        </w:rPr>
+        <w:t>i</w:t>
+      </w:r>
+      <w:r>
+        <w:rPr>
+          <w:rFonts w:ascii="David" w:hAnsi="David" w:cs="David" w:hint="cs"/>
+          <w:sz w:val="24"/>
+          <w:szCs w:val="24"/>
+          <w:rtl/>
+          <w:lang w:val="en-US"/>
+        </w:rPr>
+        <w:t xml:space="preserve">, מפתח </w:t>
+      </w:r>
+      <w:r>
+        <w:rPr>
+          <w:rFonts w:ascii="David" w:hAnsi="David" w:cs="David"/>
+          <w:sz w:val="24"/>
+          <w:szCs w:val="24"/>
+          <w:lang w:val="en-US"/>
+        </w:rPr>
+        <w:t>k</w:t>
+      </w:r>
+      <w:r>
+        <w:rPr>
+          <w:rFonts w:ascii="David" w:hAnsi="David" w:cs="David" w:hint="cs"/>
+          <w:sz w:val="24"/>
+          <w:szCs w:val="24"/>
+          <w:rtl/>
+          <w:lang w:val="en-US"/>
+        </w:rPr>
+        <w:t xml:space="preserve"> וערך </w:t>
+      </w:r>
+      <w:r>
+        <w:rPr>
+          <w:rFonts w:ascii="David" w:hAnsi="David" w:cs="David"/>
+          <w:sz w:val="24"/>
+          <w:szCs w:val="24"/>
+          <w:lang w:val="en-US"/>
+        </w:rPr>
+        <w:t>s</w:t>
+      </w:r>
+      <w:r>
+        <w:rPr>
+          <w:rFonts w:ascii="David" w:hAnsi="David" w:cs="David" w:hint="cs"/>
+          <w:sz w:val="24"/>
+          <w:szCs w:val="24"/>
+          <w:rtl/>
+          <w:lang w:val="en-US"/>
+        </w:rPr>
+        <w:t xml:space="preserve"> ומכניסה איבר חדש </w:t>
+      </w:r>
+      <w:r>
+        <w:rPr>
+          <w:rFonts w:ascii="David" w:hAnsi="David" w:cs="David" w:hint="cs"/>
+          <w:sz w:val="24"/>
+          <w:szCs w:val="24"/>
+          <w:rtl/>
+          <w:lang w:val="en-US"/>
+        </w:rPr>
+        <w:t xml:space="preserve">בעל מפתח </w:t>
+      </w:r>
+      <w:r>
+        <w:rPr>
+          <w:rFonts w:ascii="David" w:hAnsi="David" w:cs="David"/>
+          <w:sz w:val="24"/>
+          <w:szCs w:val="24"/>
+          <w:lang w:val="en-US"/>
+        </w:rPr>
+        <w:t>k</w:t>
+      </w:r>
+      <w:r>
+        <w:rPr>
+          <w:rFonts w:ascii="David" w:hAnsi="David" w:cs="David" w:hint="cs"/>
+          <w:sz w:val="24"/>
+          <w:szCs w:val="24"/>
+          <w:rtl/>
+          <w:lang w:val="en-US"/>
+        </w:rPr>
+        <w:t xml:space="preserve"> וערך </w:t>
+      </w:r>
+      <w:r>
+        <w:rPr>
+          <w:rFonts w:ascii="David" w:hAnsi="David" w:cs="David"/>
+          <w:sz w:val="24"/>
+          <w:szCs w:val="24"/>
+          <w:lang w:val="en-US"/>
+        </w:rPr>
+        <w:t>s</w:t>
+      </w:r>
+      <w:r>
+        <w:rPr>
+          <w:rFonts w:ascii="David" w:hAnsi="David" w:cs="David" w:hint="cs"/>
+          <w:sz w:val="24"/>
+          <w:szCs w:val="24"/>
+          <w:rtl/>
+          <w:lang w:val="en-US"/>
+        </w:rPr>
+        <w:t xml:space="preserve"> לאינדקס </w:t>
+      </w:r>
+      <w:r>
+        <w:rPr>
+          <w:rFonts w:ascii="David" w:hAnsi="David" w:cs="David"/>
+          <w:sz w:val="24"/>
+          <w:szCs w:val="24"/>
+          <w:lang w:val="en-US"/>
+        </w:rPr>
+        <w:t>i</w:t>
+      </w:r>
+      <w:r>
+        <w:rPr>
+          <w:rFonts w:ascii="David" w:hAnsi="David" w:cs="David" w:hint="cs"/>
+          <w:sz w:val="24"/>
+          <w:szCs w:val="24"/>
+          <w:rtl/>
+          <w:lang w:val="en-US"/>
+        </w:rPr>
+        <w:t xml:space="preserve"> ברשימה.</w:t>
+      </w:r>
+      <w:r>
+        <w:rPr>
+          <w:rFonts w:ascii="David" w:hAnsi="David" w:cs="David" w:hint="cs"/>
+          <w:sz w:val="24"/>
+          <w:szCs w:val="24"/>
+          <w:rtl/>
+          <w:lang w:val="en-US"/>
+        </w:rPr>
+        <w:t xml:space="preserve"> במידה ו- </w:t>
+      </w:r>
+      <w:r>
+        <w:rPr>
+          <w:rFonts w:ascii="David" w:hAnsi="David" w:cs="David"/>
+          <w:sz w:val="24"/>
+          <w:szCs w:val="24"/>
+          <w:lang w:val="en-US"/>
+        </w:rPr>
+        <w:t xml:space="preserve">i&lt;0 </w:t>
+      </w:r>
+      <w:r>
+        <w:rPr>
+          <w:rFonts w:ascii="David" w:hAnsi="David" w:cs="David" w:hint="cs"/>
+          <w:sz w:val="24"/>
+          <w:szCs w:val="24"/>
+          <w:rtl/>
+          <w:lang w:val="en-US"/>
+        </w:rPr>
+        <w:t xml:space="preserve"> או </w:t>
+      </w:r>
+      <w:r>
+        <w:rPr>
+          <w:rFonts w:ascii="David" w:hAnsi="David" w:cs="David"/>
+          <w:sz w:val="24"/>
+          <w:szCs w:val="24"/>
+          <w:lang w:val="en-US"/>
+        </w:rPr>
+        <w:t>i&gt;n</w:t>
+      </w:r>
+      <w:r>
+        <w:rPr>
+          <w:rFonts w:ascii="David" w:hAnsi="David" w:cs="David" w:hint="cs"/>
+          <w:sz w:val="24"/>
+          <w:szCs w:val="24"/>
+          <w:rtl/>
+          <w:lang w:val="en-US"/>
+        </w:rPr>
+        <w:t xml:space="preserve"> (</w:t>
+      </w:r>
+      <w:r>
+        <w:rPr>
+          <w:rFonts w:ascii="David" w:hAnsi="David" w:cs="David"/>
+          <w:sz w:val="24"/>
+          <w:szCs w:val="24"/>
+          <w:lang w:val="en-US"/>
+        </w:rPr>
+        <w:t>n</w:t>
+      </w:r>
+      <w:r>
+        <w:rPr>
+          <w:rFonts w:ascii="David" w:hAnsi="David" w:cs="David" w:hint="cs"/>
+          <w:sz w:val="24"/>
+          <w:szCs w:val="24"/>
+          <w:rtl/>
+          <w:lang w:val="en-US"/>
+        </w:rPr>
+        <w:t xml:space="preserve"> -האורך הנוכחי של הרשימה</w:t>
+      </w:r>
+      <w:r>
+        <w:rPr>
+          <w:rFonts w:ascii="David" w:hAnsi="David" w:cs="David" w:hint="cs"/>
+          <w:sz w:val="24"/>
+          <w:szCs w:val="24"/>
+          <w:rtl/>
+          <w:lang w:val="en-US"/>
+        </w:rPr>
+        <w:t xml:space="preserve">) או </w:t>
+      </w:r>
+      <w:r>
+        <w:rPr>
+          <w:rFonts w:ascii="David" w:hAnsi="David" w:cs="David"/>
+          <w:sz w:val="24"/>
+          <w:szCs w:val="24"/>
+          <w:lang w:val="en-US"/>
+        </w:rPr>
+        <w:t>n=maxLen</w:t>
+      </w:r>
+      <w:r>
+        <w:rPr>
+          <w:rFonts w:ascii="David" w:hAnsi="David" w:cs="David" w:hint="cs"/>
+          <w:sz w:val="24"/>
+          <w:szCs w:val="24"/>
+          <w:rtl/>
+          <w:lang w:val="en-US"/>
+        </w:rPr>
+        <w:t>, הפונקציה תחזיר 1-.</w:t>
+      </w:r>
+      <w:r>
+        <w:rPr>
+          <w:rFonts w:ascii="David" w:hAnsi="David" w:cs="David"/>
+          <w:sz w:val="24"/>
+          <w:szCs w:val="24"/>
+          <w:lang w:val="en-US"/>
+        </w:rPr>
+        <w:t xml:space="preserve"> </w:t>
+      </w:r>
+      <w:r>
+        <w:rPr>
+          <w:rFonts w:ascii="David" w:hAnsi="David" w:cs="David" w:hint="cs"/>
+          <w:sz w:val="24"/>
+          <w:szCs w:val="24"/>
+          <w:rtl/>
+          <w:lang w:val="en-US"/>
+        </w:rPr>
+        <w:t xml:space="preserve">אחרת הפונקציה </w:t>
+      </w:r>
+      <w:r>
+        <w:rPr>
+          <w:rFonts w:ascii="David" w:hAnsi="David" w:cs="David" w:hint="cs"/>
+          <w:sz w:val="24"/>
+          <w:szCs w:val="24"/>
+          <w:rtl/>
+          <w:lang w:val="en-US"/>
+        </w:rPr>
+        <w:t>תחזיר</w:t>
+      </w:r>
+      <w:r>
+        <w:rPr>
+          <w:rFonts w:ascii="David" w:hAnsi="David" w:cs="David" w:hint="cs"/>
+          <w:sz w:val="24"/>
+          <w:szCs w:val="24"/>
+          <w:rtl/>
+          <w:lang w:val="en-US"/>
+        </w:rPr>
+        <w:t xml:space="preserve"> 0. </w:t>
+      </w:r>
+    </w:p>
+    <w:p>
+      <w:pPr>
+        <w:tabs>
+          <w:tab w:val="left" w:pos="2595"/>
+        </w:tabs>
+        <w:bidi/>
+        <w:spacing w:line="360" w:lineRule="auto"/>
+        <w:ind w:left="360"/>
+        <w:rPr>
+          <w:rFonts w:ascii="David" w:hAnsi="David" w:cs="David" w:hint="cs"/>
+          <w:sz w:val="24"/>
+          <w:szCs w:val="24"/>
+          <w:rtl/>
+          <w:lang w:val="en-US"/>
+        </w:rPr>
+      </w:pPr>
+      <w:bookmarkStart w:id="2" w:name="_Hlk39333731"/>
+      <w:r>
+        <w:rPr>
+          <w:rFonts w:ascii="David" w:hAnsi="David" w:cs="David" w:hint="cs"/>
+          <w:sz w:val="24"/>
+          <w:szCs w:val="24"/>
+          <w:rtl/>
+          <w:lang w:val="en-US"/>
+        </w:rPr>
+        <w:t xml:space="preserve">הפונקציה בודקת </w:t>
+      </w:r>
+      <w:r>
+        <w:rPr>
+          <w:rFonts w:ascii="David" w:hAnsi="David" w:cs="David" w:hint="cs"/>
+          <w:sz w:val="24"/>
+          <w:szCs w:val="24"/>
+          <w:rtl/>
+          <w:lang w:val="en-US"/>
+        </w:rPr>
+        <w:t>אם</w:t>
+      </w:r>
+      <w:r>
+        <w:rPr>
+          <w:rFonts w:ascii="David" w:hAnsi="David" w:cs="David" w:hint="cs"/>
+          <w:sz w:val="24"/>
+          <w:szCs w:val="24"/>
+          <w:rtl/>
+          <w:lang w:val="en-US"/>
+        </w:rPr>
+        <w:t xml:space="preserve"> </w:t>
+      </w:r>
+      <w:r>
+        <w:rPr>
+          <w:rFonts w:ascii="David" w:hAnsi="David" w:cs="David"/>
+          <w:sz w:val="24"/>
+          <w:szCs w:val="24"/>
+          <w:lang w:val="en-US"/>
+        </w:rPr>
+        <w:t>i</w:t>
+      </w:r>
+      <w:r>
+        <w:rPr>
+          <w:rFonts w:ascii="David" w:hAnsi="David" w:cs="David" w:hint="cs"/>
+          <w:sz w:val="24"/>
+          <w:szCs w:val="24"/>
+          <w:rtl/>
+          <w:lang w:val="en-US"/>
+        </w:rPr>
+        <w:t xml:space="preserve"> </w:t>
+      </w:r>
+      <w:r>
+        <w:rPr>
+          <w:rFonts w:ascii="David" w:hAnsi="David" w:cs="David" w:hint="cs"/>
+          <w:sz w:val="24"/>
+          <w:szCs w:val="24"/>
+          <w:rtl/>
+          <w:lang w:val="en-US"/>
+        </w:rPr>
+        <w:t>חוקי על פי הדרישות הנ"ל</w:t>
+      </w:r>
+      <w:r>
+        <w:rPr>
+          <w:rFonts w:ascii="David" w:hAnsi="David" w:cs="David" w:hint="cs"/>
+          <w:sz w:val="24"/>
+          <w:szCs w:val="24"/>
+          <w:rtl/>
+          <w:lang w:val="en-US"/>
+        </w:rPr>
+        <w:t xml:space="preserve">. אם לא </w:t>
+      </w:r>
+      <w:r>
+        <w:rPr>
+          <w:rFonts w:ascii="David" w:hAnsi="David" w:cs="David"/>
+          <w:sz w:val="24"/>
+          <w:szCs w:val="24"/>
+          <w:rtl/>
+          <w:lang w:val="en-US"/>
+        </w:rPr>
+        <w:t>–</w:t>
+      </w:r>
+      <w:r>
+        <w:rPr>
+          <w:rFonts w:ascii="David" w:hAnsi="David" w:cs="David" w:hint="cs"/>
+          <w:sz w:val="24"/>
+          <w:szCs w:val="24"/>
+          <w:rtl/>
+          <w:lang w:val="en-US"/>
+        </w:rPr>
+        <w:t xml:space="preserve"> היא מחזירה</w:t>
+      </w:r>
+      <w:r>
+        <w:rPr>
+          <w:rFonts w:ascii="David" w:hAnsi="David" w:cs="David" w:hint="cs"/>
+          <w:sz w:val="24"/>
+          <w:szCs w:val="24"/>
+          <w:rtl/>
+          <w:lang w:val="en-US"/>
+        </w:rPr>
+        <w:t xml:space="preserve"> 1-. במידה וכן, </w:t>
+      </w:r>
+      <w:bookmarkEnd w:id="2"/>
+      <w:r>
+        <w:rPr>
+          <w:rFonts w:ascii="David" w:hAnsi="David" w:cs="David" w:hint="cs"/>
+          <w:sz w:val="24"/>
+          <w:szCs w:val="24"/>
+          <w:rtl/>
+          <w:lang w:val="en-US"/>
+        </w:rPr>
+        <w:t xml:space="preserve">נפנה מקום לאיבר החדש ע"י הזזה של חלק מאיברי הרשימה מקום אחד קדימה/ אחורה. </w:t>
+      </w:r>
+      <w:bookmarkStart w:id="3" w:name="_Hlk39333864"/>
+      <w:r>
+        <w:rPr>
+          <w:rFonts w:ascii="David" w:hAnsi="David" w:cs="David" w:hint="cs"/>
+          <w:sz w:val="24"/>
+          <w:szCs w:val="24"/>
+          <w:rtl/>
+          <w:lang w:val="en-US"/>
+        </w:rPr>
+        <w:t xml:space="preserve">על מנת להשיג את הסיבוכיות המינימלית, נבדוק אם </w:t>
+      </w:r>
+      <w:r>
+        <w:rPr>
+          <w:rFonts w:ascii="David" w:hAnsi="David" w:cs="David"/>
+          <w:sz w:val="24"/>
+          <w:szCs w:val="24"/>
+          <w:lang w:val="en-US"/>
+        </w:rPr>
+        <w:t>n-i &lt;= i</w:t>
+      </w:r>
+      <w:r>
+        <w:rPr>
+          <w:rFonts w:ascii="David" w:hAnsi="David" w:cs="David" w:hint="cs"/>
+          <w:sz w:val="24"/>
+          <w:szCs w:val="24"/>
+          <w:rtl/>
+          <w:lang w:val="en-US"/>
+        </w:rPr>
+        <w:t xml:space="preserve"> או </w:t>
+      </w:r>
+      <w:r>
+        <w:rPr>
+          <w:rFonts w:ascii="David" w:hAnsi="David" w:cs="David"/>
+          <w:sz w:val="24"/>
+          <w:szCs w:val="24"/>
+          <w:lang w:val="en-US"/>
+        </w:rPr>
+        <w:t>i &lt; n</w:t>
+      </w:r>
+      <w:r>
+        <w:rPr>
+          <w:rFonts w:ascii="David" w:hAnsi="David" w:cs="David" w:hint="cs"/>
+          <w:sz w:val="24"/>
+          <w:szCs w:val="24"/>
+          <w:rtl/>
+          <w:lang w:val="en-US"/>
+        </w:rPr>
+        <w:t xml:space="preserve">. עבור האופציה הראשונה, נדחוף את </w:t>
+      </w:r>
+      <w:r>
+        <w:rPr>
+          <w:rFonts w:ascii="David" w:hAnsi="David" w:cs="David"/>
+          <w:sz w:val="24"/>
+          <w:szCs w:val="24"/>
+          <w:lang w:val="en-US"/>
+        </w:rPr>
+        <w:t>n-i</w:t>
+      </w:r>
+      <w:r>
+        <w:rPr>
+          <w:rFonts w:ascii="David" w:hAnsi="David" w:cs="David" w:hint="cs"/>
+          <w:sz w:val="24"/>
+          <w:szCs w:val="24"/>
+          <w:rtl/>
+          <w:lang w:val="en-US"/>
+        </w:rPr>
+        <w:t xml:space="preserve"> איברי הרשימה האחרונים קדימה ונוסיף את האיבר החדש במקום שפינינו. עבור האופציה השניה, נדחוף את </w:t>
+      </w:r>
+      <w:r>
+        <w:rPr>
+          <w:rFonts w:ascii="David" w:hAnsi="David" w:cs="David"/>
+          <w:sz w:val="24"/>
+          <w:szCs w:val="24"/>
+          <w:lang w:val="en-US"/>
+        </w:rPr>
+        <w:t>i</w:t>
+      </w:r>
+      <w:r>
+        <w:rPr>
+          <w:rFonts w:ascii="David" w:hAnsi="David" w:cs="David" w:hint="cs"/>
+          <w:sz w:val="24"/>
+          <w:szCs w:val="24"/>
+          <w:rtl/>
+          <w:lang w:val="en-US"/>
+        </w:rPr>
+        <w:t xml:space="preserve"> איברי הרשימה הראשונים אחורה ונוסיף את האיבר החדש במקום שפינינו. לבסוף נגדיל את אורך הרשימה ב-1</w:t>
+      </w:r>
+      <w:r>
+        <w:rPr>
+          <w:rFonts w:ascii="David" w:hAnsi="David" w:cs="David"/>
+          <w:sz w:val="24"/>
+          <w:szCs w:val="24"/>
+          <w:lang w:val="en-US"/>
+        </w:rPr>
+        <w:t xml:space="preserve"> </w:t>
+      </w:r>
+      <w:r>
+        <w:rPr>
+          <w:rFonts w:ascii="David" w:hAnsi="David" w:cs="David" w:hint="cs"/>
+          <w:sz w:val="24"/>
+          <w:szCs w:val="24"/>
+          <w:rtl/>
+          <w:lang w:val="en-US"/>
+        </w:rPr>
+        <w:t>ונחזיר 0.</w:t>
+      </w:r>
+    </w:p>
+    <w:p>
+      <w:pPr>
+        <w:tabs>
+          <w:tab w:val="left" w:pos="2595"/>
+        </w:tabs>
+        <w:bidi/>
+        <w:spacing w:line="360" w:lineRule="auto"/>
+        <w:ind w:left="360"/>
+        <w:rPr>
+          <w:rFonts w:ascii="David" w:hAnsi="David" w:cs="David"/>
+          <w:sz w:val="24"/>
+          <w:szCs w:val="24"/>
+          <w:rtl/>
+          <w:lang w:val="en-US"/>
+        </w:rPr>
+      </w:pPr>
+      <w:bookmarkStart w:id="4" w:name="_Hlk39333989"/>
+      <w:bookmarkEnd w:id="3"/>
+      <w:r>
+        <w:rPr>
+          <w:rFonts w:ascii="David" w:hAnsi="David" w:cs="David" w:hint="cs"/>
+          <w:sz w:val="24"/>
+          <w:szCs w:val="24"/>
+          <w:rtl/>
+          <w:lang w:val="en-US"/>
+        </w:rPr>
+        <w:t xml:space="preserve">בסה"כ נקבל כי סיבוכיות הפונקציה היא </w:t>
+      </w:r>
+      <w:r>
+        <w:rPr>
+          <w:rFonts w:ascii="David" w:hAnsi="David" w:cs="David"/>
+          <w:b/>
+          <w:bCs/>
+          <w:sz w:val="24"/>
+          <w:szCs w:val="24"/>
+          <w:lang w:val="en-US"/>
+        </w:rPr>
+        <w:t>O(min{i+1 , n-i+1})</w:t>
+      </w:r>
+      <w:r>
+        <w:rPr>
+          <w:rFonts w:ascii="David" w:hAnsi="David" w:cs="David" w:hint="cs"/>
+          <w:sz w:val="24"/>
+          <w:szCs w:val="24"/>
+          <w:rtl/>
+          <w:lang w:val="en-US"/>
+        </w:rPr>
+        <w:t xml:space="preserve">. נבצע </w:t>
+      </w:r>
+      <w:r>
+        <w:rPr>
+          <w:rFonts w:ascii="David" w:hAnsi="David" w:cs="David"/>
+          <w:sz w:val="24"/>
+          <w:szCs w:val="24"/>
+          <w:lang w:val="en-US"/>
+        </w:rPr>
+        <w:t>i</w:t>
+      </w:r>
+      <w:r>
+        <w:rPr>
+          <w:rFonts w:ascii="David" w:hAnsi="David" w:cs="David" w:hint="cs"/>
+          <w:sz w:val="24"/>
+          <w:szCs w:val="24"/>
+          <w:rtl/>
+          <w:lang w:val="en-US"/>
+        </w:rPr>
+        <w:t xml:space="preserve"> או </w:t>
+      </w:r>
+      <w:r>
+        <w:rPr>
+          <w:rFonts w:ascii="David" w:hAnsi="David" w:cs="David"/>
+          <w:sz w:val="24"/>
+          <w:szCs w:val="24"/>
+          <w:lang w:val="en-US"/>
+        </w:rPr>
+        <w:t>n-i</w:t>
+      </w:r>
+      <w:r>
+        <w:rPr>
+          <w:rFonts w:ascii="David" w:hAnsi="David" w:cs="David" w:hint="cs"/>
+          <w:sz w:val="24"/>
+          <w:szCs w:val="24"/>
+          <w:rtl/>
+          <w:lang w:val="en-US"/>
+        </w:rPr>
+        <w:t xml:space="preserve"> איטרציות (המינימלי מביניהם) על חלק מאיברי הרשימה, יתר הפעולות דורשות זמן קבוע. בנוסף נשים לב כי </w:t>
+      </w:r>
+      <w:r>
+        <w:rPr>
+          <w:rFonts w:ascii="David" w:hAnsi="David" w:cs="David" w:hint="cs"/>
+          <w:sz w:val="24"/>
+          <w:szCs w:val="24"/>
+          <w:rtl/>
+          <w:lang w:val="en-US"/>
+        </w:rPr>
+        <w:t xml:space="preserve">הפונקציה </w:t>
+      </w:r>
+      <w:r>
+        <w:rPr>
+          <w:rFonts w:ascii="David" w:hAnsi="David" w:cs="David"/>
+          <w:sz w:val="24"/>
+          <w:szCs w:val="24"/>
+          <w:lang w:val="en-US"/>
+        </w:rPr>
+        <w:t>getPos</w:t>
+      </w:r>
+      <w:r>
+        <w:rPr>
+          <w:rFonts w:ascii="David" w:hAnsi="David" w:cs="David" w:hint="cs"/>
+          <w:sz w:val="24"/>
+          <w:szCs w:val="24"/>
+          <w:rtl/>
+          <w:lang w:val="en-US"/>
+        </w:rPr>
+        <w:t xml:space="preserve"> לוקחת זמן קבוע.</w:t>
+      </w:r>
+    </w:p>
+    <w:bookmarkEnd w:id="4"/>
+    <w:p>
+      <w:pPr>
+        <w:tabs>
+          <w:tab w:val="left" w:pos="2595"/>
+        </w:tabs>
+        <w:bidi/>
+        <w:spacing w:line="360" w:lineRule="auto"/>
+        <w:ind w:left="360"/>
+        <w:rPr>
+          <w:rFonts w:ascii="David" w:hAnsi="David" w:cs="David"/>
+          <w:sz w:val="24"/>
+          <w:szCs w:val="24"/>
+          <w:rtl/>
+          <w:lang w:val="en-US"/>
+        </w:rPr>
+      </w:pPr>
+    </w:p>
+    <w:p>
+      <w:pPr>
+        <w:tabs>
+          <w:tab w:val="left" w:pos="2595"/>
+        </w:tabs>
+        <w:bidi/>
+        <w:spacing w:line="360" w:lineRule="auto"/>
+        <w:ind w:left="360"/>
+        <w:rPr>
+          <w:rFonts w:ascii="David" w:hAnsi="David" w:cs="David"/>
+          <w:sz w:val="24"/>
+          <w:szCs w:val="24"/>
+          <w:rtl/>
+          <w:lang w:val="en-US"/>
+        </w:rPr>
+      </w:pPr>
+      <w:r>
+        <w:rPr>
+          <w:rFonts w:ascii="David" w:hAnsi="David" w:cs="David"/>
+          <w:b/>
+          <w:bCs/>
+          <w:sz w:val="24"/>
+          <w:szCs w:val="24"/>
+          <w:lang w:val="en-US"/>
+        </w:rPr>
+        <w:t>delete(int i)</w:t>
+      </w:r>
+      <w:r>
+        <w:rPr>
+          <w:rFonts w:ascii="David" w:hAnsi="David" w:cs="David" w:hint="cs"/>
+          <w:sz w:val="24"/>
+          <w:szCs w:val="24"/>
+          <w:rtl/>
+          <w:lang w:val="en-US"/>
+        </w:rPr>
+        <w:t xml:space="preserve"> </w:t>
+      </w:r>
+      <w:r>
+        <w:rPr>
+          <w:rFonts w:ascii="David" w:hAnsi="David" w:cs="David"/>
+          <w:sz w:val="24"/>
+          <w:szCs w:val="24"/>
+          <w:rtl/>
+          <w:lang w:val="en-US"/>
+        </w:rPr>
+        <w:t>–</w:t>
+      </w:r>
+      <w:r>
+        <w:rPr>
+          <w:rFonts w:ascii="David" w:hAnsi="David" w:cs="David" w:hint="cs"/>
+          <w:sz w:val="24"/>
+          <w:szCs w:val="24"/>
+          <w:rtl/>
+          <w:lang w:val="en-US"/>
+        </w:rPr>
+        <w:t xml:space="preserve"> </w:t>
+      </w:r>
+      <w:r>
+        <w:rPr>
+          <w:rFonts w:ascii="David" w:hAnsi="David" w:cs="David" w:hint="cs"/>
+          <w:sz w:val="24"/>
+          <w:szCs w:val="24"/>
+          <w:rtl/>
+          <w:lang w:val="en-US"/>
+        </w:rPr>
+        <w:t xml:space="preserve">פונקציה המקבלת אינדקס </w:t>
+      </w:r>
+      <w:r>
+        <w:rPr>
+          <w:rFonts w:ascii="David" w:hAnsi="David" w:cs="David"/>
+          <w:sz w:val="24"/>
+          <w:szCs w:val="24"/>
+          <w:lang w:val="en-US"/>
+        </w:rPr>
+        <w:t>i</w:t>
+      </w:r>
+      <w:r>
+        <w:rPr>
+          <w:rFonts w:ascii="David" w:hAnsi="David" w:cs="David" w:hint="cs"/>
+          <w:sz w:val="24"/>
+          <w:szCs w:val="24"/>
+          <w:rtl/>
+          <w:lang w:val="en-US"/>
+        </w:rPr>
+        <w:t>, ומוחקת את</w:t>
+      </w:r>
+      <w:r>
+        <w:rPr>
+          <w:rFonts w:ascii="David" w:hAnsi="David" w:cs="David" w:hint="cs"/>
+          <w:sz w:val="24"/>
+          <w:szCs w:val="24"/>
+          <w:rtl/>
+          <w:lang w:val="en-US"/>
+        </w:rPr>
+        <w:t xml:space="preserve"> </w:t>
+      </w:r>
+      <w:r>
+        <w:rPr>
+          <w:rFonts w:ascii="David" w:hAnsi="David" w:cs="David" w:hint="cs"/>
+          <w:sz w:val="24"/>
+          <w:szCs w:val="24"/>
+          <w:rtl/>
+          <w:lang w:val="en-US"/>
+        </w:rPr>
+        <w:t>ה</w:t>
+      </w:r>
+      <w:r>
+        <w:rPr>
+          <w:rFonts w:ascii="David" w:hAnsi="David" w:cs="David" w:hint="cs"/>
+          <w:sz w:val="24"/>
+          <w:szCs w:val="24"/>
+          <w:rtl/>
+          <w:lang w:val="en-US"/>
+        </w:rPr>
+        <w:t>איבר באינדקס ה</w:t>
+      </w:r>
+      <w:r>
+        <w:rPr>
+          <w:rFonts w:ascii="David" w:hAnsi="David" w:cs="David" w:hint="cs"/>
+          <w:sz w:val="24"/>
+          <w:szCs w:val="24"/>
+          <w:rtl/>
+          <w:lang w:val="en-US"/>
+        </w:rPr>
+        <w:t>-</w:t>
+      </w:r>
+      <w:r>
+        <w:rPr>
+          <w:rFonts w:ascii="David" w:hAnsi="David" w:cs="David"/>
+          <w:sz w:val="24"/>
+          <w:szCs w:val="24"/>
+          <w:lang w:val="en-US"/>
+        </w:rPr>
+        <w:t>i</w:t>
+      </w:r>
+      <w:r>
+        <w:rPr>
+          <w:rFonts w:ascii="David" w:hAnsi="David" w:cs="David" w:hint="cs"/>
+          <w:sz w:val="24"/>
+          <w:szCs w:val="24"/>
+          <w:rtl/>
+          <w:lang w:val="en-US"/>
+        </w:rPr>
+        <w:t xml:space="preserve"> ברשימה.</w:t>
+      </w:r>
+      <w:r>
+        <w:rPr>
+          <w:rFonts w:ascii="David" w:hAnsi="David" w:cs="David" w:hint="cs"/>
+          <w:sz w:val="24"/>
+          <w:szCs w:val="24"/>
+          <w:rtl/>
+          <w:lang w:val="en-US"/>
+        </w:rPr>
+        <w:t xml:space="preserve"> במידה ו-</w:t>
+      </w:r>
+      <w:r>
+        <w:t xml:space="preserve"> </w:t>
+      </w:r>
+      <w:r>
+        <w:rPr>
+          <w:rFonts w:ascii="David" w:hAnsi="David" w:cs="David"/>
+          <w:sz w:val="24"/>
+          <w:szCs w:val="24"/>
+          <w:lang w:val="en-US"/>
+        </w:rPr>
+        <w:t>i&lt;0</w:t>
+      </w:r>
+      <w:r>
+        <w:rPr>
+          <w:rFonts w:ascii="David" w:hAnsi="David" w:cs="David"/>
+          <w:sz w:val="24"/>
+          <w:szCs w:val="24"/>
+          <w:rtl/>
+          <w:lang w:val="en-US"/>
+        </w:rPr>
+        <w:t xml:space="preserve"> או </w:t>
+      </w:r>
+      <w:r>
+        <w:rPr>
+          <w:rFonts w:ascii="David" w:hAnsi="David" w:cs="David"/>
+          <w:sz w:val="24"/>
+          <w:szCs w:val="24"/>
+          <w:lang w:val="en-US"/>
+        </w:rPr>
+        <w:t>i&gt;n-1</w:t>
+      </w:r>
+      <w:r>
+        <w:rPr>
+          <w:rFonts w:ascii="David" w:hAnsi="David" w:cs="David" w:hint="cs"/>
+          <w:sz w:val="24"/>
+          <w:szCs w:val="24"/>
+          <w:rtl/>
+          <w:lang w:val="en-US"/>
+        </w:rPr>
+        <w:t xml:space="preserve"> הפונקציה תחזיר 1-. אחרת, הפונקציה תחזיר 0.</w:t>
+      </w:r>
+      <w:r>
+        <w:rPr>
+          <w:rFonts w:ascii="David" w:hAnsi="David" w:cs="David"/>
+          <w:sz w:val="24"/>
+          <w:szCs w:val="24"/>
+          <w:rtl/>
+          <w:lang w:val="en-US"/>
+        </w:rPr>
+        <w:t xml:space="preserve">  </w:t>
+      </w:r>
+    </w:p>
+    <w:p>
+      <w:pPr>
+        <w:tabs>
+          <w:tab w:val="left" w:pos="2595"/>
+        </w:tabs>
+        <w:bidi/>
+        <w:spacing w:line="360" w:lineRule="auto"/>
+        <w:ind w:left="360"/>
+        <w:rPr>
+          <w:rFonts w:ascii="David" w:hAnsi="David" w:cs="David"/>
+          <w:sz w:val="24"/>
+          <w:szCs w:val="24"/>
+          <w:rtl/>
+          <w:lang w:val="en-US"/>
+        </w:rPr>
+      </w:pPr>
+      <w:r>
+        <w:rPr>
+          <w:rFonts w:ascii="David" w:hAnsi="David" w:cs="David"/>
+          <w:sz w:val="24"/>
+          <w:szCs w:val="24"/>
+          <w:rtl/>
+          <w:lang w:val="en-US"/>
+        </w:rPr>
+        <w:t xml:space="preserve">הפונקציה בודקת אם </w:t>
+      </w:r>
+      <w:r>
+        <w:rPr>
+          <w:rFonts w:ascii="David" w:hAnsi="David" w:cs="David"/>
+          <w:sz w:val="24"/>
+          <w:szCs w:val="24"/>
+          <w:lang w:val="en-US"/>
+        </w:rPr>
+        <w:t>i</w:t>
+      </w:r>
+      <w:r>
+        <w:rPr>
+          <w:rFonts w:ascii="David" w:hAnsi="David" w:cs="David"/>
+          <w:sz w:val="24"/>
+          <w:szCs w:val="24"/>
+          <w:rtl/>
+          <w:lang w:val="en-US"/>
+        </w:rPr>
+        <w:t xml:space="preserve"> חוקי על פי הדרישות הנ"ל. אם לא – היא מחזירה 1-. במידה וכן,</w:t>
+      </w:r>
+      <w:r>
+        <w:rPr>
+          <w:rFonts w:ascii="David" w:hAnsi="David" w:cs="David" w:hint="cs"/>
+          <w:sz w:val="24"/>
+          <w:szCs w:val="24"/>
+          <w:rtl/>
+          <w:lang w:val="en-US"/>
+        </w:rPr>
+        <w:t xml:space="preserve"> נרצה להזיז חלק מאיברי הרשימה מקום אחד קדימה/ אחורה כך שהרשימה תתקצר והאיבר במקום ה-</w:t>
+      </w:r>
+      <w:r>
+        <w:rPr>
+          <w:rFonts w:ascii="David" w:hAnsi="David" w:cs="David"/>
+          <w:sz w:val="24"/>
+          <w:szCs w:val="24"/>
+          <w:lang w:val="en-US"/>
+        </w:rPr>
+        <w:t>i</w:t>
+      </w:r>
+      <w:r>
+        <w:rPr>
+          <w:rFonts w:ascii="David" w:hAnsi="David" w:cs="David" w:hint="cs"/>
+          <w:sz w:val="24"/>
+          <w:szCs w:val="24"/>
+          <w:rtl/>
+          <w:lang w:val="en-US"/>
+        </w:rPr>
+        <w:t xml:space="preserve"> ימחק. </w:t>
+      </w:r>
+      <w:r>
+        <w:rPr>
+          <w:rFonts w:ascii="David" w:hAnsi="David" w:cs="David"/>
+          <w:sz w:val="24"/>
+          <w:szCs w:val="24"/>
+          <w:rtl/>
+          <w:lang w:val="en-US"/>
+        </w:rPr>
+        <w:t xml:space="preserve">על מנת להשיג את הסיבוכיות המינימלית, נבדוק אם </w:t>
+      </w:r>
+      <w:r>
+        <w:rPr>
+          <w:rFonts w:ascii="David" w:hAnsi="David" w:cs="David"/>
+          <w:sz w:val="24"/>
+          <w:szCs w:val="24"/>
+          <w:lang w:val="en-US"/>
+        </w:rPr>
+        <w:t>n-i &lt;= i</w:t>
+      </w:r>
+      <w:r>
+        <w:rPr>
+          <w:rFonts w:ascii="David" w:hAnsi="David" w:cs="David"/>
+          <w:sz w:val="24"/>
+          <w:szCs w:val="24"/>
+          <w:rtl/>
+          <w:lang w:val="en-US"/>
+        </w:rPr>
+        <w:t xml:space="preserve"> או </w:t>
+      </w:r>
+      <w:r>
+        <w:rPr>
+          <w:rFonts w:ascii="David" w:hAnsi="David" w:cs="David"/>
+          <w:sz w:val="24"/>
+          <w:szCs w:val="24"/>
+          <w:lang w:val="en-US"/>
+        </w:rPr>
+        <w:t>i &lt; n</w:t>
+      </w:r>
+      <w:r>
+        <w:rPr>
+          <w:rFonts w:ascii="David" w:hAnsi="David" w:cs="David"/>
+          <w:sz w:val="24"/>
+          <w:szCs w:val="24"/>
+          <w:rtl/>
+          <w:lang w:val="en-US"/>
+        </w:rPr>
+        <w:t xml:space="preserve">. עבור האופציה הראשונה, נדחוף את </w:t>
+      </w:r>
+      <w:r>
+        <w:rPr>
+          <w:rFonts w:ascii="David" w:hAnsi="David" w:cs="David"/>
+          <w:sz w:val="24"/>
+          <w:szCs w:val="24"/>
+          <w:lang w:val="en-US"/>
+        </w:rPr>
+        <w:t>n-i</w:t>
+      </w:r>
+      <w:r>
+        <w:rPr>
+          <w:rFonts w:ascii="David" w:hAnsi="David" w:cs="David"/>
+          <w:sz w:val="24"/>
+          <w:szCs w:val="24"/>
+          <w:rtl/>
+          <w:lang w:val="en-US"/>
+        </w:rPr>
+        <w:t xml:space="preserve"> איברי הרשימה האחרונים </w:t>
+      </w:r>
+      <w:r>
+        <w:rPr>
+          <w:rFonts w:ascii="David" w:hAnsi="David" w:cs="David" w:hint="cs"/>
+          <w:sz w:val="24"/>
+          <w:szCs w:val="24"/>
+          <w:rtl/>
+          <w:lang w:val="en-US"/>
+        </w:rPr>
+        <w:t>אחורה.</w:t>
+      </w:r>
+      <w:r>
+        <w:rPr>
+          <w:rFonts w:ascii="David" w:hAnsi="David" w:cs="David"/>
+          <w:sz w:val="24"/>
+          <w:szCs w:val="24"/>
+          <w:rtl/>
+          <w:lang w:val="en-US"/>
+        </w:rPr>
+        <w:t xml:space="preserve"> עבור האופציה השניה, נדחוף את </w:t>
+      </w:r>
+      <w:r>
+        <w:rPr>
+          <w:rFonts w:ascii="David" w:hAnsi="David" w:cs="David"/>
+          <w:sz w:val="24"/>
+          <w:szCs w:val="24"/>
+          <w:lang w:val="en-US"/>
+        </w:rPr>
+        <w:t>i</w:t>
+      </w:r>
+      <w:r>
+        <w:rPr>
+          <w:rFonts w:ascii="David" w:hAnsi="David" w:cs="David"/>
+          <w:sz w:val="24"/>
+          <w:szCs w:val="24"/>
+          <w:rtl/>
+          <w:lang w:val="en-US"/>
+        </w:rPr>
+        <w:t xml:space="preserve"> איברי הרשימה הראשונים </w:t>
+      </w:r>
+      <w:r>
+        <w:rPr>
+          <w:rFonts w:ascii="David" w:hAnsi="David" w:cs="David" w:hint="cs"/>
+          <w:sz w:val="24"/>
+          <w:szCs w:val="24"/>
+          <w:rtl/>
+          <w:lang w:val="en-US"/>
+        </w:rPr>
+        <w:t>קדימה. בכל מקרה "דרסנו" את האיבר ה-</w:t>
+      </w:r>
+      <w:r>
+        <w:rPr>
+          <w:rFonts w:ascii="David" w:hAnsi="David" w:cs="David"/>
+          <w:sz w:val="24"/>
+          <w:szCs w:val="24"/>
+          <w:lang w:val="en-US"/>
+        </w:rPr>
+        <w:t>i</w:t>
+      </w:r>
+      <w:r>
+        <w:rPr>
+          <w:rFonts w:ascii="David" w:hAnsi="David" w:cs="David" w:hint="cs"/>
+          <w:sz w:val="24"/>
+          <w:szCs w:val="24"/>
+          <w:rtl/>
+          <w:lang w:val="en-US"/>
+        </w:rPr>
+        <w:t>-י ע"י איבר אחר, כלומר מחקנו אותו.</w:t>
+      </w:r>
+      <w:r>
+        <w:rPr>
+          <w:rFonts w:ascii="David" w:hAnsi="David" w:cs="David"/>
+          <w:sz w:val="24"/>
+          <w:szCs w:val="24"/>
+          <w:rtl/>
+          <w:lang w:val="en-US"/>
+        </w:rPr>
+        <w:t xml:space="preserve"> לבסוף </w:t>
+      </w:r>
+      <w:r>
+        <w:rPr>
+          <w:rFonts w:ascii="David" w:hAnsi="David" w:cs="David" w:hint="cs"/>
+          <w:sz w:val="24"/>
+          <w:szCs w:val="24"/>
+          <w:rtl/>
+          <w:lang w:val="en-US"/>
+        </w:rPr>
+        <w:t>נקטין</w:t>
+      </w:r>
+      <w:r>
+        <w:rPr>
+          <w:rFonts w:ascii="David" w:hAnsi="David" w:cs="David"/>
+          <w:sz w:val="24"/>
+          <w:szCs w:val="24"/>
+          <w:rtl/>
+          <w:lang w:val="en-US"/>
+        </w:rPr>
+        <w:t xml:space="preserve"> את אורך הרשימה ב-1 ונחזיר 0.</w:t>
+      </w:r>
+    </w:p>
+    <w:p>
+      <w:pPr>
+        <w:tabs>
+          <w:tab w:val="left" w:pos="2595"/>
+        </w:tabs>
+        <w:bidi/>
+        <w:spacing w:line="360" w:lineRule="auto"/>
+        <w:ind w:left="360"/>
+        <w:rPr>
+          <w:rFonts w:ascii="David" w:hAnsi="David" w:cs="David" w:hint="cs"/>
+          <w:sz w:val="24"/>
+          <w:szCs w:val="24"/>
+          <w:rtl/>
+          <w:lang w:val="en-US"/>
+        </w:rPr>
+      </w:pPr>
+      <w:r>
+        <w:rPr>
+          <w:rFonts w:ascii="David" w:hAnsi="David" w:cs="David" w:hint="cs"/>
+          <w:sz w:val="24"/>
+          <w:szCs w:val="24"/>
+          <w:rtl/>
+          <w:lang w:val="en-US"/>
+        </w:rPr>
+        <w:t xml:space="preserve">בדומה לפונקציה </w:t>
+      </w:r>
+      <w:r>
+        <w:rPr>
+          <w:rFonts w:ascii="David" w:hAnsi="David" w:cs="David"/>
+          <w:sz w:val="24"/>
+          <w:szCs w:val="24"/>
+          <w:lang w:val="en-US"/>
+        </w:rPr>
+        <w:t>insert</w:t>
+      </w:r>
+      <w:r>
+        <w:rPr>
+          <w:rFonts w:ascii="David" w:hAnsi="David" w:cs="David" w:hint="cs"/>
+          <w:sz w:val="24"/>
+          <w:szCs w:val="24"/>
+          <w:rtl/>
+          <w:lang w:val="en-US"/>
+        </w:rPr>
+        <w:t xml:space="preserve">, </w:t>
+      </w:r>
+      <w:r>
+        <w:rPr>
+          <w:rFonts w:ascii="David" w:hAnsi="David" w:cs="David"/>
+          <w:sz w:val="24"/>
+          <w:szCs w:val="24"/>
+          <w:rtl/>
+          <w:lang w:val="en-US"/>
+        </w:rPr>
+        <w:t xml:space="preserve">נקבל כי סיבוכיות הפונקציה היא </w:t>
+      </w:r>
+      <w:r>
+        <w:rPr>
+          <w:rFonts w:ascii="David" w:hAnsi="David" w:cs="David"/>
+          <w:b/>
+          <w:bCs/>
+          <w:sz w:val="24"/>
+          <w:szCs w:val="24"/>
+          <w:lang w:val="en-US"/>
+        </w:rPr>
+        <w:t>O(min{i+1 , n-i+1})</w:t>
+      </w:r>
+      <w:r>
+        <w:rPr>
+          <w:rFonts w:ascii="David" w:hAnsi="David" w:cs="David"/>
+          <w:sz w:val="24"/>
+          <w:szCs w:val="24"/>
+          <w:rtl/>
+          <w:lang w:val="en-US"/>
+        </w:rPr>
+        <w:t xml:space="preserve">. </w:t>
+      </w:r>
+      <w:r>
+        <w:rPr>
+          <w:rFonts w:ascii="David" w:hAnsi="David" w:cs="David" w:hint="cs"/>
+          <w:sz w:val="24"/>
+          <w:szCs w:val="24"/>
+          <w:rtl/>
+          <w:lang w:val="en-US"/>
+        </w:rPr>
+        <w:t>ביצענו</w:t>
+      </w:r>
+      <w:r>
+        <w:rPr>
+          <w:rFonts w:ascii="David" w:hAnsi="David" w:cs="David"/>
+          <w:sz w:val="24"/>
+          <w:szCs w:val="24"/>
+          <w:rtl/>
+          <w:lang w:val="en-US"/>
+        </w:rPr>
+        <w:t xml:space="preserve"> </w:t>
+      </w:r>
+      <w:r>
+        <w:rPr>
+          <w:rFonts w:ascii="David" w:hAnsi="David" w:cs="David"/>
+          <w:sz w:val="24"/>
+          <w:szCs w:val="24"/>
+          <w:lang w:val="en-US"/>
+        </w:rPr>
+        <w:t>i</w:t>
+      </w:r>
+      <w:r>
+        <w:rPr>
+          <w:rFonts w:ascii="David" w:hAnsi="David" w:cs="David"/>
+          <w:sz w:val="24"/>
+          <w:szCs w:val="24"/>
+          <w:rtl/>
+          <w:lang w:val="en-US"/>
+        </w:rPr>
+        <w:t xml:space="preserve"> או </w:t>
+      </w:r>
+      <w:r>
+        <w:rPr>
+          <w:rFonts w:ascii="David" w:hAnsi="David" w:cs="David"/>
+          <w:sz w:val="24"/>
+          <w:szCs w:val="24"/>
+          <w:lang w:val="en-US"/>
+        </w:rPr>
+        <w:t>n-i</w:t>
+      </w:r>
+      <w:r>
+        <w:rPr>
+          <w:rFonts w:ascii="David" w:hAnsi="David" w:cs="David"/>
+          <w:sz w:val="24"/>
+          <w:szCs w:val="24"/>
+          <w:rtl/>
+          <w:lang w:val="en-US"/>
+        </w:rPr>
+        <w:t xml:space="preserve"> איטרציות (המינימלי מביניהם) </w:t>
+      </w:r>
+      <w:r>
+        <w:rPr>
+          <w:rFonts w:ascii="David" w:hAnsi="David" w:cs="David" w:hint="cs"/>
+          <w:sz w:val="24"/>
+          <w:szCs w:val="24"/>
+          <w:rtl/>
+          <w:lang w:val="en-US"/>
+        </w:rPr>
+        <w:t>ו</w:t>
+      </w:r>
+      <w:r>
+        <w:rPr>
+          <w:rFonts w:ascii="David" w:hAnsi="David" w:cs="David"/>
+          <w:sz w:val="24"/>
+          <w:szCs w:val="24"/>
+          <w:rtl/>
+          <w:lang w:val="en-US"/>
+        </w:rPr>
+        <w:t xml:space="preserve">יתר הפעולות דורשות זמן קבוע. בנוסף נשים לב כי הפונקציה </w:t>
+      </w:r>
+      <w:r>
+        <w:rPr>
+          <w:rFonts w:ascii="David" w:hAnsi="David" w:cs="David"/>
+          <w:sz w:val="24"/>
+          <w:szCs w:val="24"/>
+          <w:lang w:val="en-US"/>
+        </w:rPr>
+        <w:t>getPos</w:t>
+      </w:r>
+      <w:r>
+        <w:rPr>
+          <w:rFonts w:ascii="David" w:hAnsi="David" w:cs="David"/>
+          <w:sz w:val="24"/>
+          <w:szCs w:val="24"/>
+          <w:rtl/>
+          <w:lang w:val="en-US"/>
+        </w:rPr>
+        <w:t xml:space="preserve"> לוקחת זמן קבוע.</w:t>
       </w:r>
     </w:p>
     <w:p>
@@ -8232,7 +9394,6 @@
           <w:lang w:val="en-US"/>
         </w:rPr>
       </w:pPr>
-      <w:proofErr w:type="spellStart"/>
       <w:r>
         <w:rPr>
           <w:rFonts w:ascii="David" w:hAnsi="David" w:cs="David"/>
@@ -8242,19 +9403,7 @@
           <w:szCs w:val="32"/>
           <w:lang w:val="en-US"/>
         </w:rPr>
-        <w:t>TreeList</w:t>
-      </w:r>
-      <w:proofErr w:type="spellEnd"/>
-      <w:r>
-        <w:rPr>
-          <w:rFonts w:ascii="David" w:hAnsi="David" w:cs="David"/>
-          <w:b/>
-          <w:bCs/>
-          <w:sz w:val="32"/>
-          <w:szCs w:val="32"/>
-          <w:lang w:val="en-US"/>
-        </w:rPr>
-        <w:t>:</w:t>
+        <w:t>TreeList:</w:t>
       </w:r>
     </w:p>
     <w:p>
@@ -8306,6 +9455,126 @@
     </w:sectPr>
   </w:body>
 </w:document>
+</file>
+
+<file path=word/numbering.xml><?xml version="1.0" encoding="utf-8"?>
+<w:numbering xmlns:wpc="http://schemas.microsoft.com/office/word/2010/wordprocessingCanvas" xmlns:cx="http://schemas.microsoft.com/office/drawing/2014/chartex" xmlns:cx1="http://schemas.microsoft.com/office/drawing/2015/9/8/chartex" xmlns:cx2="http://schemas.microsoft.com/office/drawing/2015/10/21/chartex" xmlns:cx3="http://schemas.microsoft.com/office/drawing/2016/5/9/chartex" xmlns:cx4="http://schemas.microsoft.com/office/drawing/2016/5/10/chartex" xmlns:cx5="http://schemas.microsoft.com/office/drawing/2016/5/11/chartex" xmlns:cx6="http://schemas.microsoft.com/office/drawing/2016/5/12/chartex" xmlns:cx7="http://schemas.microsoft.com/office/drawing/2016/5/13/chartex" xmlns:cx8="http://schemas.microsoft.com/office/drawing/2016/5/14/chartex" xmlns:mc="http://schemas.openxmlformats.org/markup-compatibility/2006" xmlns:aink="http://schemas.microsoft.com/office/drawing/2016/ink" xmlns:am3d="http://schemas.microsoft.com/office/drawing/2017/model3d" xmlns:o="urn:schemas-microsoft-com:office:office" xmlns:r="http://schemas.openxmlformats.org/officeDocument/2006/relationships" xmlns:m="http://schemas.openxmlformats.org/officeDocument/2006/math" xmlns:v="urn:schemas-microsoft-com:vml" xmlns:wp14="http://schemas.microsoft.com/office/word/2010/wordprocessingDrawing" xmlns:wp="http://schemas.openxmlformats.org/drawingml/2006/wordprocessingDrawing" xmlns:w10="urn:schemas-microsoft-com:office:word" xmlns:w="http://schemas.openxmlformats.org/wordprocessingml/2006/main" xmlns:w14="http://schemas.microsoft.com/office/word/2010/wordml" xmlns:w15="http://schemas.microsoft.com/office/word/2012/wordml" xmlns:w16cid="http://schemas.microsoft.com/office/word/2016/wordml/cid" xmlns:w16se="http://schemas.microsoft.com/office/word/2015/wordml/symex" xmlns:wpg="http://schemas.microsoft.com/office/word/2010/wordprocessingGroup" xmlns:wpi="http://schemas.microsoft.com/office/word/2010/wordprocessingInk" xmlns:wne="http://schemas.microsoft.com/office/word/2006/wordml" xmlns:wps="http://schemas.microsoft.com/office/word/2010/wordprocessingShape" mc:Ignorable="w14 w15 w16se w16cid wp14">
+  <w:abstractNum w:abstractNumId="0" w15:restartNumberingAfterBreak="0">
+    <w:nsid w:val="03811147"/>
+    <w:multiLevelType w:val="hybridMultilevel"/>
+    <w:tmpl w:val="E5DE29DE"/>
+    <w:lvl w:ilvl="0" w:tplc="D9DEC1CA">
+      <w:numFmt w:val="bullet"/>
+      <w:lvlText w:val=""/>
+      <w:lvlJc w:val="left"/>
+      <w:pPr>
+        <w:ind w:left="1485" w:hanging="1125"/>
+      </w:pPr>
+      <w:rPr>
+        <w:rFonts w:ascii="Symbol" w:eastAsiaTheme="minorHAnsi" w:hAnsi="Symbol" w:cs="Gisha" w:hint="default"/>
+      </w:rPr>
+    </w:lvl>
+    <w:lvl w:ilvl="1" w:tplc="04090003" w:tentative="1">
+      <w:start w:val="1"/>
+      <w:numFmt w:val="bullet"/>
+      <w:lvlText w:val="o"/>
+      <w:lvlJc w:val="left"/>
+      <w:pPr>
+        <w:ind w:left="1440" w:hanging="360"/>
+      </w:pPr>
+      <w:rPr>
+        <w:rFonts w:ascii="Courier New" w:hAnsi="Courier New" w:cs="Courier New" w:hint="default"/>
+      </w:rPr>
+    </w:lvl>
+    <w:lvl w:ilvl="2" w:tplc="04090005" w:tentative="1">
+      <w:start w:val="1"/>
+      <w:numFmt w:val="bullet"/>
+      <w:lvlText w:val=""/>
+      <w:lvlJc w:val="left"/>
+      <w:pPr>
+        <w:ind w:left="2160" w:hanging="360"/>
+      </w:pPr>
+      <w:rPr>
+        <w:rFonts w:ascii="Wingdings" w:hAnsi="Wingdings" w:hint="default"/>
+      </w:rPr>
+    </w:lvl>
+    <w:lvl w:ilvl="3" w:tplc="04090001" w:tentative="1">
+      <w:start w:val="1"/>
+      <w:numFmt w:val="bullet"/>
+      <w:lvlText w:val=""/>
+      <w:lvlJc w:val="left"/>
+      <w:pPr>
+        <w:ind w:left="2880" w:hanging="360"/>
+      </w:pPr>
+      <w:rPr>
+        <w:rFonts w:ascii="Symbol" w:hAnsi="Symbol" w:hint="default"/>
+      </w:rPr>
+    </w:lvl>
+    <w:lvl w:ilvl="4" w:tplc="04090003" w:tentative="1">
+      <w:start w:val="1"/>
+      <w:numFmt w:val="bullet"/>
+      <w:lvlText w:val="o"/>
+      <w:lvlJc w:val="left"/>
+      <w:pPr>
+        <w:ind w:left="3600" w:hanging="360"/>
+      </w:pPr>
+      <w:rPr>
+        <w:rFonts w:ascii="Courier New" w:hAnsi="Courier New" w:cs="Courier New" w:hint="default"/>
+      </w:rPr>
+    </w:lvl>
+    <w:lvl w:ilvl="5" w:tplc="04090005" w:tentative="1">
+      <w:start w:val="1"/>
+      <w:numFmt w:val="bullet"/>
+      <w:lvlText w:val=""/>
+      <w:lvlJc w:val="left"/>
+      <w:pPr>
+        <w:ind w:left="4320" w:hanging="360"/>
+      </w:pPr>
+      <w:rPr>
+        <w:rFonts w:ascii="Wingdings" w:hAnsi="Wingdings" w:hint="default"/>
+      </w:rPr>
+    </w:lvl>
+    <w:lvl w:ilvl="6" w:tplc="04090001" w:tentative="1">
+      <w:start w:val="1"/>
+      <w:numFmt w:val="bullet"/>
+      <w:lvlText w:val=""/>
+      <w:lvlJc w:val="left"/>
+      <w:pPr>
+        <w:ind w:left="5040" w:hanging="360"/>
+      </w:pPr>
+      <w:rPr>
+        <w:rFonts w:ascii="Symbol" w:hAnsi="Symbol" w:hint="default"/>
+      </w:rPr>
+    </w:lvl>
+    <w:lvl w:ilvl="7" w:tplc="04090003" w:tentative="1">
+      <w:start w:val="1"/>
+      <w:numFmt w:val="bullet"/>
+      <w:lvlText w:val="o"/>
+      <w:lvlJc w:val="left"/>
+      <w:pPr>
+        <w:ind w:left="5760" w:hanging="360"/>
+      </w:pPr>
+      <w:rPr>
+        <w:rFonts w:ascii="Courier New" w:hAnsi="Courier New" w:cs="Courier New" w:hint="default"/>
+      </w:rPr>
+    </w:lvl>
+    <w:lvl w:ilvl="8" w:tplc="04090005" w:tentative="1">
+      <w:start w:val="1"/>
+      <w:numFmt w:val="bullet"/>
+      <w:lvlText w:val=""/>
+      <w:lvlJc w:val="left"/>
+      <w:pPr>
+        <w:ind w:left="6480" w:hanging="360"/>
+      </w:pPr>
+      <w:rPr>
+        <w:rFonts w:ascii="Wingdings" w:hAnsi="Wingdings" w:hint="default"/>
+      </w:rPr>
+    </w:lvl>
+  </w:abstractNum>
+  <w:num w:numId="1">
+    <w:abstractNumId w:val="0"/>
+  </w:num>
+</w:numbering>
 </file>
 
 <file path=word/styles.xml><?xml version="1.0" encoding="utf-8"?>

</xml_diff>

<commit_message>
CircularList documentation - done
</commit_message>
<xml_diff>
--- a/Documentation.docx
+++ b/Documentation.docx
@@ -9197,10 +9197,9 @@
         <w:spacing w:line="360" w:lineRule="auto"/>
         <w:ind w:left="360"/>
         <w:rPr>
-          <w:rFonts w:ascii="David" w:hAnsi="David" w:cs="David" w:hint="cs"/>
-          <w:sz w:val="24"/>
-          <w:szCs w:val="24"/>
-          <w:rtl/>
+          <w:rFonts w:ascii="David" w:hAnsi="David" w:cs="David"/>
+          <w:sz w:val="24"/>
+          <w:szCs w:val="24"/>
           <w:lang w:val="en-US"/>
         </w:rPr>
       </w:pPr>
@@ -9369,12 +9368,11 @@
         </w:tabs>
         <w:bidi/>
         <w:spacing w:line="360" w:lineRule="auto"/>
-        <w:jc w:val="both"/>
-        <w:rPr>
-          <w:rFonts w:ascii="David" w:hAnsi="David" w:cs="David" w:hint="cs"/>
-          <w:sz w:val="24"/>
-          <w:szCs w:val="24"/>
-          <w:rtl/>
+        <w:ind w:left="360"/>
+        <w:rPr>
+          <w:rFonts w:ascii="David" w:hAnsi="David" w:cs="David"/>
+          <w:sz w:val="24"/>
+          <w:szCs w:val="24"/>
           <w:lang w:val="en-US"/>
         </w:rPr>
       </w:pPr>
@@ -9384,26 +9382,287 @@
         <w:tabs>
           <w:tab w:val="left" w:pos="2595"/>
         </w:tabs>
+        <w:bidi/>
         <w:spacing w:line="360" w:lineRule="auto"/>
+        <w:ind w:left="360"/>
+        <w:rPr>
+          <w:rFonts w:ascii="David" w:hAnsi="David" w:cs="David"/>
+          <w:sz w:val="24"/>
+          <w:szCs w:val="24"/>
+          <w:rtl/>
+          <w:lang w:val="en-US"/>
+        </w:rPr>
+      </w:pPr>
+      <w:r>
         <w:rPr>
           <w:rFonts w:ascii="David" w:hAnsi="David" w:cs="David"/>
           <w:b/>
           <w:bCs/>
-          <w:sz w:val="32"/>
-          <w:szCs w:val="32"/>
+          <w:sz w:val="24"/>
+          <w:szCs w:val="24"/>
+          <w:lang w:val="en-US"/>
+        </w:rPr>
+        <w:t>getPos(int i)</w:t>
+      </w:r>
+      <w:r>
+        <w:rPr>
+          <w:rFonts w:ascii="David" w:hAnsi="David" w:cs="David" w:hint="cs"/>
+          <w:sz w:val="24"/>
+          <w:szCs w:val="24"/>
+          <w:rtl/>
+          <w:lang w:val="en-US"/>
+        </w:rPr>
+        <w:t xml:space="preserve"> </w:t>
+      </w:r>
+      <w:r>
+        <w:rPr>
+          <w:rFonts w:ascii="David" w:hAnsi="David" w:cs="David"/>
+          <w:sz w:val="24"/>
+          <w:szCs w:val="24"/>
+          <w:rtl/>
+          <w:lang w:val="en-US"/>
+        </w:rPr>
+        <w:t>–</w:t>
+      </w:r>
+      <w:r>
+        <w:rPr>
+          <w:rFonts w:ascii="David" w:hAnsi="David" w:cs="David" w:hint="cs"/>
+          <w:sz w:val="24"/>
+          <w:szCs w:val="24"/>
+          <w:rtl/>
+          <w:lang w:val="en-US"/>
+        </w:rPr>
+        <w:t xml:space="preserve"> פונקצי</w:t>
+      </w:r>
+      <w:r>
+        <w:rPr>
+          <w:rFonts w:ascii="David" w:hAnsi="David" w:cs="David" w:hint="cs"/>
+          <w:sz w:val="24"/>
+          <w:szCs w:val="24"/>
+          <w:rtl/>
+          <w:lang w:val="en-US"/>
+        </w:rPr>
+        <w:t>י</w:t>
+      </w:r>
+      <w:r>
+        <w:rPr>
+          <w:rFonts w:ascii="David" w:hAnsi="David" w:cs="David" w:hint="cs"/>
+          <w:sz w:val="24"/>
+          <w:szCs w:val="24"/>
+          <w:rtl/>
+          <w:lang w:val="en-US"/>
+        </w:rPr>
+        <w:t>ת עזר</w:t>
+      </w:r>
+      <w:r>
+        <w:rPr>
+          <w:rFonts w:ascii="David" w:hAnsi="David" w:cs="David" w:hint="cs"/>
+          <w:sz w:val="24"/>
+          <w:szCs w:val="24"/>
+          <w:rtl/>
+          <w:lang w:val="en-US"/>
+        </w:rPr>
+        <w:t xml:space="preserve"> המקבלת מיקום סידורי </w:t>
+      </w:r>
+      <w:r>
+        <w:rPr>
+          <w:rFonts w:ascii="David" w:hAnsi="David" w:cs="David"/>
+          <w:sz w:val="24"/>
+          <w:szCs w:val="24"/>
+          <w:lang w:val="en-US"/>
+        </w:rPr>
+        <w:t>i</w:t>
+      </w:r>
+      <w:r>
+        <w:rPr>
+          <w:rFonts w:ascii="David" w:hAnsi="David" w:cs="David" w:hint="cs"/>
+          <w:sz w:val="24"/>
+          <w:szCs w:val="24"/>
+          <w:rtl/>
+          <w:lang w:val="en-US"/>
+        </w:rPr>
+        <w:t xml:space="preserve"> ומחזירה את האינדקס בפועל של האיבר ה-</w:t>
+      </w:r>
+      <w:r>
+        <w:rPr>
+          <w:rFonts w:ascii="David" w:hAnsi="David" w:cs="David"/>
+          <w:sz w:val="24"/>
+          <w:szCs w:val="24"/>
+          <w:lang w:val="en-US"/>
+        </w:rPr>
+        <w:t>i</w:t>
+      </w:r>
+      <w:r>
+        <w:rPr>
+          <w:rFonts w:ascii="David" w:hAnsi="David" w:cs="David" w:hint="cs"/>
+          <w:sz w:val="24"/>
+          <w:szCs w:val="24"/>
+          <w:rtl/>
+          <w:lang w:val="en-US"/>
+        </w:rPr>
+        <w:t>-י ברשימה.</w:t>
+      </w:r>
+    </w:p>
+    <w:p>
+      <w:pPr>
+        <w:tabs>
+          <w:tab w:val="left" w:pos="2595"/>
+        </w:tabs>
+        <w:bidi/>
+        <w:spacing w:line="360" w:lineRule="auto"/>
+        <w:ind w:left="360"/>
+        <w:rPr>
+          <w:rFonts w:ascii="David" w:hAnsi="David" w:cs="David"/>
+          <w:sz w:val="24"/>
+          <w:szCs w:val="24"/>
+          <w:rtl/>
           <w:lang w:val="en-US"/>
         </w:rPr>
       </w:pPr>
+      <w:r>
+        <w:rPr>
+          <w:rFonts w:ascii="David" w:hAnsi="David" w:cs="David" w:hint="cs"/>
+          <w:sz w:val="24"/>
+          <w:szCs w:val="24"/>
+          <w:rtl/>
+          <w:lang w:val="en-US"/>
+        </w:rPr>
+        <w:t xml:space="preserve">על מנת למצוא את האינדקס הרלוונטי יש למצוא את שארית החלוקה של </w:t>
+      </w:r>
+      <w:r>
+        <w:rPr>
+          <w:rFonts w:ascii="David" w:hAnsi="David" w:cs="David"/>
+          <w:sz w:val="24"/>
+          <w:szCs w:val="24"/>
+          <w:lang w:val="en-US"/>
+        </w:rPr>
+        <w:t>start+i</w:t>
+      </w:r>
+      <w:r>
+        <w:rPr>
+          <w:rFonts w:ascii="David" w:hAnsi="David" w:cs="David" w:hint="cs"/>
+          <w:sz w:val="24"/>
+          <w:szCs w:val="24"/>
+          <w:rtl/>
+          <w:lang w:val="en-US"/>
+        </w:rPr>
+        <w:t xml:space="preserve"> באורך המקסימלי של הרשימה (נזכור כי הרשימה היא מעגלית). הפונקציה תחזיר את שארית החלוקה במידה והיא אי-שלילית, אחרת תסכום את שארית החלוקה עם </w:t>
+      </w:r>
+      <w:r>
+        <w:rPr>
+          <w:rFonts w:ascii="David" w:hAnsi="David" w:cs="David"/>
+          <w:sz w:val="24"/>
+          <w:szCs w:val="24"/>
+          <w:lang w:val="en-US"/>
+        </w:rPr>
+        <w:t>maxLen</w:t>
+      </w:r>
+      <w:r>
+        <w:rPr>
+          <w:rFonts w:ascii="David" w:hAnsi="David" w:cs="David" w:hint="cs"/>
+          <w:sz w:val="24"/>
+          <w:szCs w:val="24"/>
+          <w:rtl/>
+          <w:lang w:val="en-US"/>
+        </w:rPr>
+        <w:t xml:space="preserve"> לקבלת ערך חיובי/0 עבור האינדקס, שימצא בטווח </w:t>
+      </w:r>
+      <w:r>
+        <w:rPr>
+          <w:rFonts w:ascii="David" w:hAnsi="David" w:cs="David"/>
+          <w:sz w:val="24"/>
+          <w:szCs w:val="24"/>
+          <w:lang w:val="en-US"/>
+        </w:rPr>
+        <w:t>maxLen-1</w:t>
+      </w:r>
+      <w:r>
+        <w:rPr>
+          <w:rFonts w:ascii="David" w:hAnsi="David" w:cs="David" w:hint="cs"/>
+          <w:sz w:val="24"/>
+          <w:szCs w:val="24"/>
+          <w:rtl/>
+          <w:lang w:val="en-US"/>
+        </w:rPr>
+        <w:t xml:space="preserve"> </w:t>
+      </w:r>
+      <w:r>
+        <w:rPr>
+          <w:rFonts w:ascii="David" w:hAnsi="David" w:cs="David"/>
+          <w:sz w:val="24"/>
+          <w:szCs w:val="24"/>
+          <w:rtl/>
+          <w:lang w:val="en-US"/>
+        </w:rPr>
+        <w:t>–</w:t>
+      </w:r>
+      <w:r>
+        <w:rPr>
+          <w:rFonts w:ascii="David" w:hAnsi="David" w:cs="David" w:hint="cs"/>
+          <w:sz w:val="24"/>
+          <w:szCs w:val="24"/>
+          <w:rtl/>
+          <w:lang w:val="en-US"/>
+        </w:rPr>
+        <w:t xml:space="preserve"> 0</w:t>
+      </w:r>
+      <w:r>
+        <w:rPr>
+          <w:rFonts w:ascii="David" w:hAnsi="David" w:cs="David" w:hint="cs"/>
+          <w:sz w:val="24"/>
+          <w:szCs w:val="24"/>
+          <w:rtl/>
+          <w:lang w:val="en-US"/>
+        </w:rPr>
+        <w:t>, ותחזיר את הסכום.</w:t>
+      </w:r>
+    </w:p>
+    <w:p>
+      <w:pPr>
+        <w:tabs>
+          <w:tab w:val="left" w:pos="2595"/>
+        </w:tabs>
+        <w:bidi/>
+        <w:spacing w:line="360" w:lineRule="auto"/>
+        <w:ind w:left="360"/>
+        <w:rPr>
+          <w:rFonts w:ascii="David" w:hAnsi="David" w:cs="David" w:hint="cs"/>
+          <w:sz w:val="24"/>
+          <w:szCs w:val="24"/>
+          <w:rtl/>
+          <w:lang w:val="en-US"/>
+        </w:rPr>
+      </w:pPr>
+      <w:r>
+        <w:rPr>
+          <w:rFonts w:ascii="David" w:hAnsi="David" w:cs="David" w:hint="cs"/>
+          <w:sz w:val="24"/>
+          <w:szCs w:val="24"/>
+          <w:rtl/>
+          <w:lang w:val="en-US"/>
+        </w:rPr>
+        <w:t xml:space="preserve">סיבוכיות: </w:t>
+      </w:r>
       <w:r>
         <w:rPr>
           <w:rFonts w:ascii="David" w:hAnsi="David" w:cs="David"/>
           <w:b/>
           <w:bCs/>
-          <w:sz w:val="32"/>
-          <w:szCs w:val="32"/>
-          <w:lang w:val="en-US"/>
-        </w:rPr>
-        <w:t>TreeList:</w:t>
+          <w:sz w:val="24"/>
+          <w:szCs w:val="24"/>
+          <w:lang w:val="en-US"/>
+        </w:rPr>
+        <w:t>O(1)</w:t>
+      </w:r>
+      <w:r>
+        <w:rPr>
+          <w:rFonts w:ascii="David" w:hAnsi="David" w:cs="David" w:hint="cs"/>
+          <w:sz w:val="24"/>
+          <w:szCs w:val="24"/>
+          <w:rtl/>
+          <w:lang w:val="en-US"/>
+        </w:rPr>
+        <w:t>. כל החישובים שהתבצעו בפונקציה דורשים זמן קבוע.</w:t>
       </w:r>
     </w:p>
     <w:p>
@@ -9430,6 +9689,34 @@
           <w:szCs w:val="32"/>
           <w:lang w:val="en-US"/>
         </w:rPr>
+        <w:t>TreeList:</w:t>
+      </w:r>
+    </w:p>
+    <w:p>
+      <w:pPr>
+        <w:tabs>
+          <w:tab w:val="left" w:pos="2595"/>
+        </w:tabs>
+        <w:spacing w:line="360" w:lineRule="auto"/>
+        <w:rPr>
+          <w:rFonts w:ascii="David" w:hAnsi="David" w:cs="David"/>
+          <w:b/>
+          <w:bCs/>
+          <w:sz w:val="32"/>
+          <w:szCs w:val="32"/>
+          <w:lang w:val="en-US"/>
+        </w:rPr>
+      </w:pPr>
+      <w:r>
+        <w:rPr>
+          <w:rFonts w:ascii="David" w:hAnsi="David" w:cs="David"/>
+          <w:b/>
+          <w:bCs/>
+          <w:sz w:val="32"/>
+          <w:szCs w:val="32"/>
+          <w:lang w:val="en-US"/>
+        </w:rPr>
+        <w:lastRenderedPageBreak/>
         <w:t>Item:</w:t>
       </w:r>
     </w:p>

</xml_diff>